<commit_message>
Updated the Downloadable wiki file
</commit_message>
<xml_diff>
--- a/An Introduction to Nmap and Recon.docx
+++ b/An Introduction to Nmap and Recon.docx
@@ -877,15 +877,53 @@
         <w:ind w:left="0" w:right="0" w:firstLine="0"/>
         <w:rPr>
           <w:color w:val="24292e"/>
-          <w:sz w:val="48"/>
-          <w:szCs w:val="48"/>
+          <w:sz w:val="36"/>
+          <w:szCs w:val="36"/>
         </w:rPr>
       </w:pPr>
       <w:bookmarkStart w:colFirst="0" w:colLast="0" w:name="_kp93agbrv1rs" w:id="7"/>
       <w:bookmarkEnd w:id="7"/>
       <w:r>
-        <w:br w:type="page"/>
-      </w:r>
+        <w:rPr>
+          <w:color w:val="24292e"/>
+          <w:sz w:val="36"/>
+          <w:szCs w:val="36"/>
+          <w:rtl w:val="0"/>
+        </w:rPr>
+        <w:t xml:space="preserve">Last Update: </w:t>
+      </w:r>
+    </w:p>
+    <w:p>
+      <w:pPr>
+        <w:rPr/>
+      </w:pPr>
+      <w:r>
+        <w:rPr>
+          <w:rtl w:val="0"/>
+        </w:rPr>
+        <w:t xml:space="preserve">This Document was last updated using the October 24th, 2020 wiki page.</w:t>
+      </w:r>
+    </w:p>
+    <w:p>
+      <w:pPr>
+        <w:rPr/>
+      </w:pPr>
+      <w:r>
+        <w:rPr>
+          <w:rtl w:val="0"/>
+        </w:rPr>
+        <w:t xml:space="preserve">For the most up-to-date documentation, either visit the google docs link provided, or this </w:t>
+      </w:r>
+      <w:hyperlink r:id="rId8">
+        <w:r>
+          <w:rPr>
+            <w:color w:val="1155cc"/>
+            <w:u w:val="single"/>
+            <w:rtl w:val="0"/>
+          </w:rPr>
+          <w:t xml:space="preserve">GitHub wiki.</w:t>
+        </w:r>
+      </w:hyperlink>
       <w:r>
         <w:rPr>
           <w:rtl w:val="0"/>
@@ -900,13 +938,37 @@
         <w:spacing w:after="0" w:before="0" w:line="240" w:lineRule="auto"/>
         <w:ind w:left="0" w:right="0" w:firstLine="0"/>
         <w:rPr>
+          <w:color w:val="24292e"/>
+          <w:sz w:val="48"/>
+          <w:szCs w:val="48"/>
+        </w:rPr>
+      </w:pPr>
+      <w:bookmarkStart w:colFirst="0" w:colLast="0" w:name="_nr121w4vhnui" w:id="8"/>
+      <w:bookmarkEnd w:id="8"/>
+      <w:r>
+        <w:br w:type="page"/>
+      </w:r>
+      <w:r>
+        <w:rPr>
+          <w:rtl w:val="0"/>
+        </w:rPr>
+      </w:r>
+    </w:p>
+    <w:p>
+      <w:pPr>
+        <w:pStyle w:val="Heading1"/>
+        <w:keepNext w:val="0"/>
+        <w:keepLines w:val="0"/>
+        <w:spacing w:after="0" w:before="0" w:line="240" w:lineRule="auto"/>
+        <w:ind w:left="0" w:right="0" w:firstLine="0"/>
+        <w:rPr>
           <w:color w:val="1155cc"/>
           <w:sz w:val="21"/>
           <w:szCs w:val="21"/>
         </w:rPr>
       </w:pPr>
-      <w:bookmarkStart w:colFirst="0" w:colLast="0" w:name="_s46whn26vay3" w:id="8"/>
-      <w:bookmarkEnd w:id="8"/>
+      <w:bookmarkStart w:colFirst="0" w:colLast="0" w:name="_s46whn26vay3" w:id="9"/>
+      <w:bookmarkEnd w:id="9"/>
       <w:r>
         <w:rPr>
           <w:color w:val="24292e"/>
@@ -937,8 +999,8 @@
           <w:szCs w:val="35"/>
         </w:rPr>
       </w:pPr>
-      <w:bookmarkStart w:colFirst="0" w:colLast="0" w:name="_lpswpqzfumva" w:id="9"/>
-      <w:bookmarkEnd w:id="9"/>
+      <w:bookmarkStart w:colFirst="0" w:colLast="0" w:name="_lpswpqzfumva" w:id="10"/>
+      <w:bookmarkEnd w:id="10"/>
       <w:r>
         <w:rPr>
           <w:b w:val="1"/>
@@ -993,9 +1055,9 @@
           <w:color w:val="1155cc"/>
         </w:rPr>
       </w:pPr>
-      <w:bookmarkStart w:colFirst="0" w:colLast="0" w:name="_8m7bhrij1e67" w:id="10"/>
-      <w:bookmarkEnd w:id="10"/>
-      <w:hyperlink r:id="rId8">
+      <w:bookmarkStart w:colFirst="0" w:colLast="0" w:name="_8m7bhrij1e67" w:id="11"/>
+      <w:bookmarkEnd w:id="11"/>
+      <w:hyperlink r:id="rId9">
         <w:r>
           <w:rPr>
             <w:b w:val="1"/>
@@ -1026,8 +1088,8 @@
           <w:szCs w:val="35"/>
         </w:rPr>
       </w:pPr>
-      <w:bookmarkStart w:colFirst="0" w:colLast="0" w:name="_y7zlz3lctmxd" w:id="11"/>
-      <w:bookmarkEnd w:id="11"/>
+      <w:bookmarkStart w:colFirst="0" w:colLast="0" w:name="_y7zlz3lctmxd" w:id="12"/>
+      <w:bookmarkEnd w:id="12"/>
       <w:r>
         <w:rPr>
           <w:b w:val="1"/>
@@ -1091,8 +1153,8 @@
           <w:szCs w:val="48"/>
         </w:rPr>
       </w:pPr>
-      <w:bookmarkStart w:colFirst="0" w:colLast="0" w:name="_es67tdw1thra" w:id="12"/>
-      <w:bookmarkEnd w:id="12"/>
+      <w:bookmarkStart w:colFirst="0" w:colLast="0" w:name="_es67tdw1thra" w:id="13"/>
+      <w:bookmarkEnd w:id="13"/>
       <w:r>
         <w:rPr>
           <w:color w:val="24292e"/>
@@ -1159,8 +1221,8 @@
           <w:szCs w:val="36"/>
         </w:rPr>
       </w:pPr>
-      <w:bookmarkStart w:colFirst="0" w:colLast="0" w:name="_tuy2nc22di5a" w:id="13"/>
-      <w:bookmarkEnd w:id="13"/>
+      <w:bookmarkStart w:colFirst="0" w:colLast="0" w:name="_tuy2nc22di5a" w:id="14"/>
+      <w:bookmarkEnd w:id="14"/>
       <w:r>
         <w:rPr>
           <w:b w:val="1"/>
@@ -1192,7 +1254,7 @@
         </w:rPr>
         <w:t xml:space="preserve">CIDR stands for Classless Inter-Domain Routing and was introduced by the </w:t>
       </w:r>
-      <w:hyperlink r:id="rId9">
+      <w:hyperlink r:id="rId10">
         <w:r>
           <w:rPr>
             <w:color w:val="1155cc"/>
@@ -1212,7 +1274,7 @@
         </w:rPr>
         <w:t xml:space="preserve"> in 1993 (</w:t>
       </w:r>
-      <w:hyperlink r:id="rId10">
+      <w:hyperlink r:id="rId11">
         <w:r>
           <w:rPr>
             <w:color w:val="1155cc"/>
@@ -1308,7 +1370,7 @@
         </w:rPr>
         <w:t xml:space="preserve">The composition of a CIDR address is the network or host IP and the number of bits enabled in the subnet mask. IPv6 CIDR calculations will not be covered in this wiki at this time, but here is </w:t>
       </w:r>
-      <w:hyperlink r:id="rId11">
+      <w:hyperlink r:id="rId12">
         <w:r>
           <w:rPr>
             <w:color w:val="1155cc"/>
@@ -1418,8 +1480,8 @@
           <w:color w:val="24292e"/>
         </w:rPr>
       </w:pPr>
-      <w:bookmarkStart w:colFirst="0" w:colLast="0" w:name="_819gsy6eyw54" w:id="14"/>
-      <w:bookmarkEnd w:id="14"/>
+      <w:bookmarkStart w:colFirst="0" w:colLast="0" w:name="_819gsy6eyw54" w:id="15"/>
+      <w:bookmarkEnd w:id="15"/>
       <w:r>
         <w:rPr>
           <w:rtl w:val="0"/>
@@ -1439,8 +1501,8 @@
           <w:color w:val="24292e"/>
         </w:rPr>
       </w:pPr>
-      <w:bookmarkStart w:colFirst="0" w:colLast="0" w:name="_3jbz2pprfzll" w:id="15"/>
-      <w:bookmarkEnd w:id="15"/>
+      <w:bookmarkStart w:colFirst="0" w:colLast="0" w:name="_3jbz2pprfzll" w:id="16"/>
+      <w:bookmarkEnd w:id="16"/>
       <w:r>
         <w:rPr>
           <w:b w:val="1"/>
@@ -2735,8 +2797,8 @@
           <w:color w:val="24292e"/>
         </w:rPr>
       </w:pPr>
-      <w:bookmarkStart w:colFirst="0" w:colLast="0" w:name="_15hg3lwhnig1" w:id="16"/>
-      <w:bookmarkEnd w:id="16"/>
+      <w:bookmarkStart w:colFirst="0" w:colLast="0" w:name="_15hg3lwhnig1" w:id="17"/>
+      <w:bookmarkEnd w:id="17"/>
       <w:r>
         <w:br w:type="page"/>
       </w:r>
@@ -2759,8 +2821,8 @@
           <w:color w:val="24292e"/>
         </w:rPr>
       </w:pPr>
-      <w:bookmarkStart w:colFirst="0" w:colLast="0" w:name="_2lrhzip2bwy9" w:id="17"/>
-      <w:bookmarkEnd w:id="17"/>
+      <w:bookmarkStart w:colFirst="0" w:colLast="0" w:name="_2lrhzip2bwy9" w:id="18"/>
+      <w:bookmarkEnd w:id="18"/>
       <w:r>
         <w:rPr>
           <w:b w:val="1"/>
@@ -4077,8 +4139,8 @@
           <w:szCs w:val="35"/>
         </w:rPr>
       </w:pPr>
-      <w:bookmarkStart w:colFirst="0" w:colLast="0" w:name="_jqv7ybu7nm0k" w:id="18"/>
-      <w:bookmarkEnd w:id="18"/>
+      <w:bookmarkStart w:colFirst="0" w:colLast="0" w:name="_jqv7ybu7nm0k" w:id="19"/>
+      <w:bookmarkEnd w:id="19"/>
       <w:r>
         <w:br w:type="page"/>
       </w:r>
@@ -4103,8 +4165,8 @@
           <w:szCs w:val="35"/>
         </w:rPr>
       </w:pPr>
-      <w:bookmarkStart w:colFirst="0" w:colLast="0" w:name="_1u3gkc4f7l5b" w:id="19"/>
-      <w:bookmarkEnd w:id="19"/>
+      <w:bookmarkStart w:colFirst="0" w:colLast="0" w:name="_1u3gkc4f7l5b" w:id="20"/>
+      <w:bookmarkEnd w:id="20"/>
       <w:r>
         <w:rPr>
           <w:b w:val="1"/>
@@ -4150,8 +4212,8 @@
           <w:color w:val="24292e"/>
         </w:rPr>
       </w:pPr>
-      <w:bookmarkStart w:colFirst="0" w:colLast="0" w:name="_fa4psbzgtzzm" w:id="20"/>
-      <w:bookmarkEnd w:id="20"/>
+      <w:bookmarkStart w:colFirst="0" w:colLast="0" w:name="_fa4psbzgtzzm" w:id="21"/>
+      <w:bookmarkEnd w:id="21"/>
       <w:r>
         <w:rPr>
           <w:b w:val="1"/>
@@ -5859,8 +5921,8 @@
           <w:szCs w:val="35"/>
         </w:rPr>
       </w:pPr>
-      <w:bookmarkStart w:colFirst="0" w:colLast="0" w:name="_gndsbl85uno2" w:id="21"/>
-      <w:bookmarkEnd w:id="21"/>
+      <w:bookmarkStart w:colFirst="0" w:colLast="0" w:name="_gndsbl85uno2" w:id="22"/>
+      <w:bookmarkEnd w:id="22"/>
       <w:r>
         <w:br w:type="page"/>
       </w:r>
@@ -5885,8 +5947,8 @@
           <w:szCs w:val="35"/>
         </w:rPr>
       </w:pPr>
-      <w:bookmarkStart w:colFirst="0" w:colLast="0" w:name="_72ee3ic9sm4m" w:id="22"/>
-      <w:bookmarkEnd w:id="22"/>
+      <w:bookmarkStart w:colFirst="0" w:colLast="0" w:name="_72ee3ic9sm4m" w:id="23"/>
+      <w:bookmarkEnd w:id="23"/>
       <w:r>
         <w:rPr>
           <w:b w:val="1"/>
@@ -6274,8 +6336,8 @@
           <w:szCs w:val="36"/>
         </w:rPr>
       </w:pPr>
-      <w:bookmarkStart w:colFirst="0" w:colLast="0" w:name="_69t1i5jupp0f" w:id="23"/>
-      <w:bookmarkEnd w:id="23"/>
+      <w:bookmarkStart w:colFirst="0" w:colLast="0" w:name="_69t1i5jupp0f" w:id="24"/>
+      <w:bookmarkEnd w:id="24"/>
       <w:r>
         <w:br w:type="page"/>
       </w:r>
@@ -6303,8 +6365,8 @@
           <w:szCs w:val="36"/>
         </w:rPr>
       </w:pPr>
-      <w:bookmarkStart w:colFirst="0" w:colLast="0" w:name="_enceyhgk5ywr" w:id="24"/>
-      <w:bookmarkEnd w:id="24"/>
+      <w:bookmarkStart w:colFirst="0" w:colLast="0" w:name="_enceyhgk5ywr" w:id="25"/>
+      <w:bookmarkEnd w:id="25"/>
       <w:r>
         <w:rPr>
           <w:b w:val="1"/>
@@ -6390,8 +6452,8 @@
           <w:szCs w:val="35"/>
         </w:rPr>
       </w:pPr>
-      <w:bookmarkStart w:colFirst="0" w:colLast="0" w:name="_raxiszda5k9f" w:id="25"/>
-      <w:bookmarkEnd w:id="25"/>
+      <w:bookmarkStart w:colFirst="0" w:colLast="0" w:name="_raxiszda5k9f" w:id="26"/>
+      <w:bookmarkEnd w:id="26"/>
       <w:r>
         <w:rPr>
           <w:b w:val="1"/>
@@ -6748,8 +6810,8 @@
           <w:szCs w:val="35"/>
         </w:rPr>
       </w:pPr>
-      <w:bookmarkStart w:colFirst="0" w:colLast="0" w:name="_rg53pr8vcply" w:id="26"/>
-      <w:bookmarkEnd w:id="26"/>
+      <w:bookmarkStart w:colFirst="0" w:colLast="0" w:name="_rg53pr8vcply" w:id="27"/>
+      <w:bookmarkEnd w:id="27"/>
       <w:r>
         <w:rPr>
           <w:b w:val="1"/>
@@ -6859,8 +6921,8 @@
           <w:szCs w:val="36"/>
         </w:rPr>
       </w:pPr>
-      <w:bookmarkStart w:colFirst="0" w:colLast="0" w:name="_9fo0ss40bh9o" w:id="27"/>
-      <w:bookmarkEnd w:id="27"/>
+      <w:bookmarkStart w:colFirst="0" w:colLast="0" w:name="_9fo0ss40bh9o" w:id="28"/>
+      <w:bookmarkEnd w:id="28"/>
       <w:r>
         <w:rPr>
           <w:b w:val="1"/>
@@ -6929,8 +6991,8 @@
           <w:szCs w:val="35"/>
         </w:rPr>
       </w:pPr>
-      <w:bookmarkStart w:colFirst="0" w:colLast="0" w:name="_81wngwixlkh1" w:id="28"/>
-      <w:bookmarkEnd w:id="28"/>
+      <w:bookmarkStart w:colFirst="0" w:colLast="0" w:name="_81wngwixlkh1" w:id="29"/>
+      <w:bookmarkEnd w:id="29"/>
       <w:r>
         <w:rPr>
           <w:b w:val="1"/>
@@ -7151,8 +7213,8 @@
           <w:szCs w:val="35"/>
         </w:rPr>
       </w:pPr>
-      <w:bookmarkStart w:colFirst="0" w:colLast="0" w:name="_bzahxc5k7l02" w:id="29"/>
-      <w:bookmarkEnd w:id="29"/>
+      <w:bookmarkStart w:colFirst="0" w:colLast="0" w:name="_bzahxc5k7l02" w:id="30"/>
+      <w:bookmarkEnd w:id="30"/>
       <w:r>
         <w:rPr>
           <w:rtl w:val="0"/>
@@ -7174,8 +7236,8 @@
           <w:szCs w:val="35"/>
         </w:rPr>
       </w:pPr>
-      <w:bookmarkStart w:colFirst="0" w:colLast="0" w:name="_hy1tiyr2pq9j" w:id="30"/>
-      <w:bookmarkEnd w:id="30"/>
+      <w:bookmarkStart w:colFirst="0" w:colLast="0" w:name="_hy1tiyr2pq9j" w:id="31"/>
+      <w:bookmarkEnd w:id="31"/>
       <w:r>
         <w:rPr>
           <w:b w:val="1"/>
@@ -7385,8 +7447,8 @@
           <w:szCs w:val="36"/>
         </w:rPr>
       </w:pPr>
-      <w:bookmarkStart w:colFirst="0" w:colLast="0" w:name="_tx30639g7aky" w:id="31"/>
-      <w:bookmarkEnd w:id="31"/>
+      <w:bookmarkStart w:colFirst="0" w:colLast="0" w:name="_tx30639g7aky" w:id="32"/>
+      <w:bookmarkEnd w:id="32"/>
       <w:r>
         <w:rPr>
           <w:b w:val="1"/>
@@ -7574,7 +7636,7 @@
         </w:rPr>
         <w:t xml:space="preserve">They are described in great detail in the Official documentation and I would be basically copying them by writing it here, so please follow </w:t>
       </w:r>
-      <w:hyperlink r:id="rId12">
+      <w:hyperlink r:id="rId13">
         <w:r>
           <w:rPr>
             <w:color w:val="1155cc"/>
@@ -7626,8 +7688,8 @@
           <w:szCs w:val="18"/>
         </w:rPr>
       </w:pPr>
-      <w:bookmarkStart w:colFirst="0" w:colLast="0" w:name="_op1350oc1vx8" w:id="32"/>
-      <w:bookmarkEnd w:id="32"/>
+      <w:bookmarkStart w:colFirst="0" w:colLast="0" w:name="_op1350oc1vx8" w:id="33"/>
+      <w:bookmarkEnd w:id="33"/>
       <w:r>
         <w:rPr>
           <w:color w:val="24292e"/>
@@ -7714,9 +7776,9 @@
           <w:szCs w:val="19"/>
         </w:rPr>
       </w:pPr>
-      <w:bookmarkStart w:colFirst="0" w:colLast="0" w:name="_5ataq1ocasjs" w:id="33"/>
-      <w:bookmarkEnd w:id="33"/>
-      <w:hyperlink r:id="rId13">
+      <w:bookmarkStart w:colFirst="0" w:colLast="0" w:name="_5ataq1ocasjs" w:id="34"/>
+      <w:bookmarkEnd w:id="34"/>
+      <w:hyperlink r:id="rId14">
         <w:r>
           <w:rPr>
             <w:b w:val="1"/>
@@ -7752,8 +7814,8 @@
           <w:szCs w:val="36"/>
         </w:rPr>
       </w:pPr>
-      <w:bookmarkStart w:colFirst="0" w:colLast="0" w:name="_mxkhpasr74rv" w:id="34"/>
-      <w:bookmarkEnd w:id="34"/>
+      <w:bookmarkStart w:colFirst="0" w:colLast="0" w:name="_mxkhpasr74rv" w:id="35"/>
+      <w:bookmarkEnd w:id="35"/>
       <w:r>
         <w:rPr>
           <w:b w:val="1"/>
@@ -7855,8 +7917,8 @@
           <w:szCs w:val="21"/>
         </w:rPr>
       </w:pPr>
-      <w:bookmarkStart w:colFirst="0" w:colLast="0" w:name="_mgcikijqnwh" w:id="35"/>
-      <w:bookmarkEnd w:id="35"/>
+      <w:bookmarkStart w:colFirst="0" w:colLast="0" w:name="_mgcikijqnwh" w:id="36"/>
+      <w:bookmarkEnd w:id="36"/>
       <w:r>
         <w:rPr>
           <w:color w:val="24292e"/>
@@ -7925,8 +7987,8 @@
           <w:szCs w:val="35"/>
         </w:rPr>
       </w:pPr>
-      <w:bookmarkStart w:colFirst="0" w:colLast="0" w:name="_s1s0yi2j7o05" w:id="36"/>
-      <w:bookmarkEnd w:id="36"/>
+      <w:bookmarkStart w:colFirst="0" w:colLast="0" w:name="_s1s0yi2j7o05" w:id="37"/>
+      <w:bookmarkEnd w:id="37"/>
       <w:r>
         <w:rPr>
           <w:b w:val="1"/>
@@ -7974,8 +8036,8 @@
           <w:szCs w:val="35"/>
         </w:rPr>
       </w:pPr>
-      <w:bookmarkStart w:colFirst="0" w:colLast="0" w:name="_2pjj3t6pthgv" w:id="37"/>
-      <w:bookmarkEnd w:id="37"/>
+      <w:bookmarkStart w:colFirst="0" w:colLast="0" w:name="_2pjj3t6pthgv" w:id="38"/>
+      <w:bookmarkEnd w:id="38"/>
       <w:r>
         <w:rPr>
           <w:b w:val="1"/>
@@ -8042,8 +8104,8 @@
           <w:szCs w:val="35"/>
         </w:rPr>
       </w:pPr>
-      <w:bookmarkStart w:colFirst="0" w:colLast="0" w:name="_b0lyvy253u9b" w:id="38"/>
-      <w:bookmarkEnd w:id="38"/>
+      <w:bookmarkStart w:colFirst="0" w:colLast="0" w:name="_b0lyvy253u9b" w:id="39"/>
+      <w:bookmarkEnd w:id="39"/>
       <w:r>
         <w:rPr>
           <w:b w:val="1"/>
@@ -8107,596 +8169,6 @@
           <w:szCs w:val="24"/>
         </w:rPr>
       </w:pPr>
-      <w:hyperlink r:id="rId14">
-        <w:r>
-          <w:rPr>
-            <w:b w:val="1"/>
-            <w:color w:val="1155cc"/>
-            <w:rtl w:val="0"/>
-          </w:rPr>
-          <w:t xml:space="preserve">Source</w:t>
-        </w:r>
-      </w:hyperlink>
-      <w:r>
-        <w:br w:type="page"/>
-      </w:r>
-      <w:r>
-        <w:rPr>
-          <w:rtl w:val="0"/>
-        </w:rPr>
-      </w:r>
-    </w:p>
-    <w:p>
-      <w:pPr>
-        <w:pStyle w:val="Heading1"/>
-        <w:keepNext w:val="0"/>
-        <w:keepLines w:val="0"/>
-        <w:shd w:fill="ffffff" w:val="clear"/>
-        <w:spacing w:after="0" w:before="0" w:line="240" w:lineRule="auto"/>
-        <w:ind w:left="0" w:right="0" w:firstLine="0"/>
-        <w:rPr>
-          <w:color w:val="24292e"/>
-          <w:sz w:val="48"/>
-          <w:szCs w:val="48"/>
-        </w:rPr>
-      </w:pPr>
-      <w:bookmarkStart w:colFirst="0" w:colLast="0" w:name="_70848dxfbx3i" w:id="39"/>
-      <w:bookmarkEnd w:id="39"/>
-      <w:r>
-        <w:rPr>
-          <w:color w:val="24292e"/>
-          <w:sz w:val="48"/>
-          <w:szCs w:val="48"/>
-          <w:rtl w:val="0"/>
-        </w:rPr>
-        <w:t xml:space="preserve">Protocol Based Options</w:t>
-      </w:r>
-    </w:p>
-    <w:p>
-      <w:pPr>
-        <w:shd w:fill="ffffff" w:val="clear"/>
-        <w:spacing w:after="240" w:before="120" w:line="240" w:lineRule="auto"/>
-        <w:ind w:left="0" w:right="0" w:firstLine="0"/>
-        <w:rPr>
-          <w:color w:val="1155cc"/>
-          <w:sz w:val="21"/>
-          <w:szCs w:val="21"/>
-        </w:rPr>
-      </w:pPr>
-      <w:r>
-        <w:rPr>
-          <w:rtl w:val="0"/>
-        </w:rPr>
-      </w:r>
-    </w:p>
-    <w:p>
-      <w:pPr>
-        <w:shd w:fill="ffffff" w:val="clear"/>
-        <w:spacing w:after="240" w:line="240" w:lineRule="auto"/>
-        <w:ind w:left="0" w:right="0" w:firstLine="0"/>
-        <w:rPr>
-          <w:color w:val="24292e"/>
-          <w:sz w:val="24"/>
-          <w:szCs w:val="24"/>
-        </w:rPr>
-      </w:pPr>
-      <w:r>
-        <w:rPr>
-          <w:color w:val="24292e"/>
-          <w:sz w:val="24"/>
-          <w:szCs w:val="24"/>
-          <w:rtl w:val="0"/>
-        </w:rPr>
-        <w:t xml:space="preserve">Through nmap, you can use certain options to manipulate the flags set in a TCP packet or sending only UDP datagrams. These various options can be used to receive different responses depending on the system, service, or firewall type in place as explained below.</w:t>
-      </w:r>
-    </w:p>
-    <w:p>
-      <w:pPr>
-        <w:pStyle w:val="Heading2"/>
-        <w:keepNext w:val="0"/>
-        <w:keepLines w:val="0"/>
-        <w:pBdr>
-          <w:bottom w:color="auto" w:space="5" w:sz="0" w:val="none"/>
-        </w:pBdr>
-        <w:shd w:fill="ffffff" w:val="clear"/>
-        <w:spacing w:after="240" w:line="240" w:lineRule="auto"/>
-        <w:ind w:left="0" w:right="0" w:firstLine="0"/>
-        <w:rPr>
-          <w:b w:val="1"/>
-          <w:color w:val="24292e"/>
-          <w:sz w:val="36"/>
-          <w:szCs w:val="36"/>
-        </w:rPr>
-      </w:pPr>
-      <w:bookmarkStart w:colFirst="0" w:colLast="0" w:name="_p27hdwz5919t" w:id="40"/>
-      <w:bookmarkEnd w:id="40"/>
-      <w:r>
-        <w:rPr>
-          <w:b w:val="1"/>
-          <w:color w:val="24292e"/>
-          <w:sz w:val="36"/>
-          <w:szCs w:val="36"/>
-          <w:rtl w:val="0"/>
-        </w:rPr>
-        <w:t xml:space="preserve">TCP Packet Options</w:t>
-      </w:r>
-    </w:p>
-    <w:p>
-      <w:pPr>
-        <w:pStyle w:val="Heading3"/>
-        <w:keepNext w:val="0"/>
-        <w:keepLines w:val="0"/>
-        <w:shd w:fill="ffffff" w:val="clear"/>
-        <w:spacing w:after="240" w:before="360" w:line="240" w:lineRule="auto"/>
-        <w:ind w:left="0" w:right="0" w:firstLine="0"/>
-        <w:rPr>
-          <w:b w:val="1"/>
-          <w:color w:val="24292e"/>
-          <w:sz w:val="35"/>
-          <w:szCs w:val="35"/>
-        </w:rPr>
-      </w:pPr>
-      <w:bookmarkStart w:colFirst="0" w:colLast="0" w:name="_rocn2pihmbq" w:id="41"/>
-      <w:bookmarkEnd w:id="41"/>
-      <w:r>
-        <w:rPr>
-          <w:b w:val="1"/>
-          <w:color w:val="24292e"/>
-          <w:sz w:val="35"/>
-          <w:szCs w:val="35"/>
-          <w:rtl w:val="0"/>
-        </w:rPr>
-        <w:t xml:space="preserve">NULL Packets (-sN)</w:t>
-      </w:r>
-    </w:p>
-    <w:p>
-      <w:pPr>
-        <w:shd w:fill="ffffff" w:val="clear"/>
-        <w:spacing w:after="240" w:line="240" w:lineRule="auto"/>
-        <w:ind w:left="0" w:right="0" w:firstLine="0"/>
-        <w:rPr>
-          <w:color w:val="24292e"/>
-          <w:sz w:val="24"/>
-          <w:szCs w:val="24"/>
-        </w:rPr>
-      </w:pPr>
-      <w:r>
-        <w:rPr>
-          <w:color w:val="24292e"/>
-          <w:sz w:val="24"/>
-          <w:szCs w:val="24"/>
-          <w:rtl w:val="0"/>
-        </w:rPr>
-        <w:t xml:space="preserve">A null packet is simply a TCP packet that has no flags set at all. Different combinations of services, firewalls, and sometimes operating systems produce different responses to these packets. This flag is useful for sometimes bypassing stateless firewalls that may only check if a packet </w:t>
-      </w:r>
-      <w:r>
-        <w:rPr>
-          <w:i w:val="1"/>
-          <w:color w:val="24292e"/>
-          <w:sz w:val="24"/>
-          <w:szCs w:val="24"/>
-          <w:rtl w:val="0"/>
-        </w:rPr>
-        <w:t xml:space="preserve">doesn't have</w:t>
-      </w:r>
-      <w:r>
-        <w:rPr>
-          <w:color w:val="24292e"/>
-          <w:sz w:val="24"/>
-          <w:szCs w:val="24"/>
-          <w:rtl w:val="0"/>
-        </w:rPr>
-        <w:t xml:space="preserve"> a specific flag or set of flags set. As alluded to above, sometimes systems will mistakenly send response packets even if they shouldn't respond to any requests at all.</w:t>
-      </w:r>
-    </w:p>
-    <w:p>
-      <w:pPr>
-        <w:pStyle w:val="Heading3"/>
-        <w:keepNext w:val="0"/>
-        <w:keepLines w:val="0"/>
-        <w:shd w:fill="ffffff" w:val="clear"/>
-        <w:spacing w:after="240" w:before="360" w:line="240" w:lineRule="auto"/>
-        <w:ind w:left="0" w:right="0" w:firstLine="0"/>
-        <w:rPr>
-          <w:b w:val="1"/>
-          <w:color w:val="24292e"/>
-          <w:sz w:val="35"/>
-          <w:szCs w:val="35"/>
-        </w:rPr>
-      </w:pPr>
-      <w:bookmarkStart w:colFirst="0" w:colLast="0" w:name="_56wbadjp9sls" w:id="42"/>
-      <w:bookmarkEnd w:id="42"/>
-      <w:r>
-        <w:rPr>
-          <w:b w:val="1"/>
-          <w:color w:val="24292e"/>
-          <w:sz w:val="35"/>
-          <w:szCs w:val="35"/>
-          <w:rtl w:val="0"/>
-        </w:rPr>
-        <w:t xml:space="preserve">SYN (-sS)</w:t>
-      </w:r>
-    </w:p>
-    <w:p>
-      <w:pPr>
-        <w:shd w:fill="ffffff" w:val="clear"/>
-        <w:spacing w:after="240" w:line="240" w:lineRule="auto"/>
-        <w:ind w:left="0" w:right="0" w:firstLine="0"/>
-        <w:rPr>
-          <w:color w:val="24292e"/>
-          <w:sz w:val="24"/>
-          <w:szCs w:val="24"/>
-        </w:rPr>
-      </w:pPr>
-      <w:r>
-        <w:rPr>
-          <w:color w:val="24292e"/>
-          <w:sz w:val="24"/>
-          <w:szCs w:val="24"/>
-          <w:rtl w:val="0"/>
-        </w:rPr>
-        <w:t xml:space="preserve">A SYN packet is a TCP packet with </w:t>
-      </w:r>
-      <w:r>
-        <w:rPr>
-          <w:i w:val="1"/>
-          <w:color w:val="24292e"/>
-          <w:sz w:val="24"/>
-          <w:szCs w:val="24"/>
-          <w:rtl w:val="0"/>
-        </w:rPr>
-        <w:t xml:space="preserve">only</w:t>
-      </w:r>
-      <w:r>
-        <w:rPr>
-          <w:color w:val="24292e"/>
-          <w:sz w:val="24"/>
-          <w:szCs w:val="24"/>
-          <w:rtl w:val="0"/>
-        </w:rPr>
-        <w:t xml:space="preserve"> the SYN flag set. This simulates the start of a TCP conversation, and will almost always start a TCP conversation with a system that responds to TCP connections. However, some stateless firewalls will filter packets like this originating from outside of their local network. This is the default port scanning option.</w:t>
-      </w:r>
-    </w:p>
-    <w:p>
-      <w:pPr>
-        <w:pStyle w:val="Heading3"/>
-        <w:keepNext w:val="0"/>
-        <w:keepLines w:val="0"/>
-        <w:shd w:fill="ffffff" w:val="clear"/>
-        <w:spacing w:after="240" w:before="360" w:line="240" w:lineRule="auto"/>
-        <w:ind w:left="0" w:right="0" w:firstLine="0"/>
-        <w:rPr>
-          <w:b w:val="1"/>
-          <w:color w:val="24292e"/>
-          <w:sz w:val="35"/>
-          <w:szCs w:val="35"/>
-        </w:rPr>
-      </w:pPr>
-      <w:bookmarkStart w:colFirst="0" w:colLast="0" w:name="_maxsc9j66ap5" w:id="43"/>
-      <w:bookmarkEnd w:id="43"/>
-      <w:r>
-        <w:rPr>
-          <w:b w:val="1"/>
-          <w:color w:val="24292e"/>
-          <w:sz w:val="35"/>
-          <w:szCs w:val="35"/>
-          <w:rtl w:val="0"/>
-        </w:rPr>
-        <w:t xml:space="preserve">Connect (-sT)</w:t>
-      </w:r>
-    </w:p>
-    <w:p>
-      <w:pPr>
-        <w:shd w:fill="ffffff" w:val="clear"/>
-        <w:spacing w:after="240" w:line="240" w:lineRule="auto"/>
-        <w:ind w:left="0" w:right="0" w:firstLine="0"/>
-        <w:rPr>
-          <w:color w:val="24292e"/>
-          <w:sz w:val="24"/>
-          <w:szCs w:val="24"/>
-        </w:rPr>
-      </w:pPr>
-      <w:r>
-        <w:rPr>
-          <w:color w:val="24292e"/>
-          <w:sz w:val="24"/>
-          <w:szCs w:val="24"/>
-          <w:rtl w:val="0"/>
-        </w:rPr>
-        <w:t xml:space="preserve">This is very similar to a SYN scan, but instead of nmap directly manipulating the packet's SYN flag on, it requests the scanning computer's OS to start a connection with the remote host on a specific port. This is the alternate default if SYN scanning is not available.</w:t>
-      </w:r>
-    </w:p>
-    <w:p>
-      <w:pPr>
-        <w:pStyle w:val="Heading3"/>
-        <w:keepNext w:val="0"/>
-        <w:keepLines w:val="0"/>
-        <w:shd w:fill="ffffff" w:val="clear"/>
-        <w:spacing w:after="240" w:before="360" w:line="240" w:lineRule="auto"/>
-        <w:ind w:left="0" w:right="0" w:firstLine="0"/>
-        <w:rPr>
-          <w:b w:val="1"/>
-          <w:color w:val="24292e"/>
-          <w:sz w:val="35"/>
-          <w:szCs w:val="35"/>
-        </w:rPr>
-      </w:pPr>
-      <w:bookmarkStart w:colFirst="0" w:colLast="0" w:name="_w6bq7zoo57f6" w:id="44"/>
-      <w:bookmarkEnd w:id="44"/>
-      <w:r>
-        <w:rPr>
-          <w:b w:val="1"/>
-          <w:color w:val="24292e"/>
-          <w:sz w:val="35"/>
-          <w:szCs w:val="35"/>
-          <w:rtl w:val="0"/>
-        </w:rPr>
-        <w:t xml:space="preserve">ACK (-sA)</w:t>
-      </w:r>
-    </w:p>
-    <w:p>
-      <w:pPr>
-        <w:shd w:fill="ffffff" w:val="clear"/>
-        <w:spacing w:after="240" w:line="240" w:lineRule="auto"/>
-        <w:ind w:left="0" w:right="0" w:firstLine="0"/>
-        <w:rPr>
-          <w:color w:val="24292e"/>
-          <w:sz w:val="24"/>
-          <w:szCs w:val="24"/>
-        </w:rPr>
-      </w:pPr>
-      <w:r>
-        <w:rPr>
-          <w:color w:val="24292e"/>
-          <w:sz w:val="24"/>
-          <w:szCs w:val="24"/>
-          <w:rtl w:val="0"/>
-        </w:rPr>
-        <w:t xml:space="preserve">ACK scans attempt to jump right into the middle of the TCP connection and cause the remote host to send an RST packet. This kind of scan is rejected or dropped by nearly all properly configured stateful firewalls and can lead to false results if a stateful firewall is encountered. However, most if not all stateless firewalls will not block these regardless of connection status and the service will send a TCP RST packet.</w:t>
-      </w:r>
-    </w:p>
-    <w:p>
-      <w:pPr>
-        <w:pStyle w:val="Heading3"/>
-        <w:keepNext w:val="0"/>
-        <w:keepLines w:val="0"/>
-        <w:shd w:fill="ffffff" w:val="clear"/>
-        <w:spacing w:after="240" w:before="360" w:line="240" w:lineRule="auto"/>
-        <w:ind w:left="0" w:right="0" w:firstLine="0"/>
-        <w:rPr>
-          <w:b w:val="1"/>
-          <w:color w:val="24292e"/>
-          <w:sz w:val="35"/>
-          <w:szCs w:val="35"/>
-        </w:rPr>
-      </w:pPr>
-      <w:bookmarkStart w:colFirst="0" w:colLast="0" w:name="_wpiznzs2u4yn" w:id="45"/>
-      <w:bookmarkEnd w:id="45"/>
-      <w:r>
-        <w:rPr>
-          <w:b w:val="1"/>
-          <w:color w:val="24292e"/>
-          <w:sz w:val="35"/>
-          <w:szCs w:val="35"/>
-          <w:rtl w:val="0"/>
-        </w:rPr>
-        <w:t xml:space="preserve">FIN (-sF)</w:t>
-      </w:r>
-    </w:p>
-    <w:p>
-      <w:pPr>
-        <w:shd w:fill="ffffff" w:val="clear"/>
-        <w:spacing w:after="240" w:line="240" w:lineRule="auto"/>
-        <w:ind w:left="0" w:right="0" w:firstLine="0"/>
-        <w:rPr>
-          <w:color w:val="24292e"/>
-          <w:sz w:val="24"/>
-          <w:szCs w:val="24"/>
-        </w:rPr>
-      </w:pPr>
-      <w:r>
-        <w:rPr>
-          <w:color w:val="24292e"/>
-          <w:sz w:val="24"/>
-          <w:szCs w:val="24"/>
-          <w:rtl w:val="0"/>
-        </w:rPr>
-        <w:t xml:space="preserve">FIN scans have a similar effect to ACK scans, but instead use the end of a conversation instead of the middle. This is likely dropped by most if not all stateful firewalls if no connection state proper to receiving a FIN packet is currently being used by the scanning system.</w:t>
-      </w:r>
-    </w:p>
-    <w:p>
-      <w:pPr>
-        <w:pStyle w:val="Heading3"/>
-        <w:keepNext w:val="0"/>
-        <w:keepLines w:val="0"/>
-        <w:shd w:fill="ffffff" w:val="clear"/>
-        <w:spacing w:after="240" w:before="360" w:line="240" w:lineRule="auto"/>
-        <w:ind w:left="0" w:right="0" w:firstLine="0"/>
-        <w:rPr>
-          <w:b w:val="1"/>
-          <w:color w:val="24292e"/>
-          <w:sz w:val="35"/>
-          <w:szCs w:val="35"/>
-        </w:rPr>
-      </w:pPr>
-      <w:bookmarkStart w:colFirst="0" w:colLast="0" w:name="_4mdigi3gg9a4" w:id="46"/>
-      <w:bookmarkEnd w:id="46"/>
-      <w:r>
-        <w:rPr>
-          <w:b w:val="1"/>
-          <w:color w:val="24292e"/>
-          <w:sz w:val="35"/>
-          <w:szCs w:val="35"/>
-          <w:rtl w:val="0"/>
-        </w:rPr>
-        <w:t xml:space="preserve">XMAS (-sX)</w:t>
-      </w:r>
-    </w:p>
-    <w:p>
-      <w:pPr>
-        <w:shd w:fill="ffffff" w:val="clear"/>
-        <w:spacing w:after="240" w:line="240" w:lineRule="auto"/>
-        <w:ind w:left="0" w:right="0" w:firstLine="0"/>
-        <w:rPr>
-          <w:color w:val="24292e"/>
-          <w:sz w:val="24"/>
-          <w:szCs w:val="24"/>
-        </w:rPr>
-      </w:pPr>
-      <w:r>
-        <w:rPr>
-          <w:color w:val="24292e"/>
-          <w:sz w:val="24"/>
-          <w:szCs w:val="24"/>
-          <w:rtl w:val="0"/>
-        </w:rPr>
-        <w:t xml:space="preserve">The XMAS Scan is a combination of strange flags set in a TCP packet, the FIN, PSH, and URG flags. These flags are the flags used to tell routers that this message is incredibly urgent and time sensitive while closing a non-existent conversation. Again this is a scan likely to be dropped by most stateful firewalls but also is able to be detected by stateless firewalls if configured to do so as this set of flags is incredibly rare amongst legitimate traffic.</w:t>
-      </w:r>
-    </w:p>
-    <w:p>
-      <w:pPr>
-        <w:pStyle w:val="Heading3"/>
-        <w:keepNext w:val="0"/>
-        <w:keepLines w:val="0"/>
-        <w:shd w:fill="ffffff" w:val="clear"/>
-        <w:spacing w:after="240" w:before="360" w:line="240" w:lineRule="auto"/>
-        <w:ind w:left="0" w:right="0" w:firstLine="0"/>
-        <w:rPr>
-          <w:b w:val="1"/>
-          <w:color w:val="24292e"/>
-          <w:sz w:val="35"/>
-          <w:szCs w:val="35"/>
-        </w:rPr>
-      </w:pPr>
-      <w:bookmarkStart w:colFirst="0" w:colLast="0" w:name="_t6aq8py148j3" w:id="47"/>
-      <w:bookmarkEnd w:id="47"/>
-      <w:r>
-        <w:rPr>
-          <w:b w:val="1"/>
-          <w:color w:val="24292e"/>
-          <w:sz w:val="35"/>
-          <w:szCs w:val="35"/>
-          <w:rtl w:val="0"/>
-        </w:rPr>
-        <w:t xml:space="preserve">Sliding Window Exploit (-sW)</w:t>
-      </w:r>
-    </w:p>
-    <w:p>
-      <w:pPr>
-        <w:shd w:fill="ffffff" w:val="clear"/>
-        <w:spacing w:after="240" w:line="240" w:lineRule="auto"/>
-        <w:ind w:left="0" w:right="0" w:firstLine="0"/>
-        <w:rPr>
-          <w:color w:val="24292e"/>
-          <w:sz w:val="24"/>
-          <w:szCs w:val="24"/>
-        </w:rPr>
-      </w:pPr>
-      <w:r>
-        <w:rPr>
-          <w:color w:val="24292e"/>
-          <w:sz w:val="24"/>
-          <w:szCs w:val="24"/>
-          <w:rtl w:val="0"/>
-        </w:rPr>
-        <w:t xml:space="preserve">This method of port scanning can sometimes be used to make the distinction between closed and filtered ports on some firewalls. This method of scanning relies on the fact that some firewalls will return a sliding window value of 1 on filtered ports, but a 0 on closed ports. This can be useful, sometimes, for detecting if your system is simply not able to connect to a port, but some other system might be. This scan uses</w:t>
-      </w:r>
-    </w:p>
-    <w:p>
-      <w:pPr>
-        <w:pStyle w:val="Heading2"/>
-        <w:keepNext w:val="0"/>
-        <w:keepLines w:val="0"/>
-        <w:pBdr>
-          <w:bottom w:color="auto" w:space="5" w:sz="0" w:val="none"/>
-        </w:pBdr>
-        <w:shd w:fill="ffffff" w:val="clear"/>
-        <w:spacing w:after="240" w:line="240" w:lineRule="auto"/>
-        <w:ind w:left="0" w:right="0" w:firstLine="0"/>
-        <w:rPr>
-          <w:b w:val="1"/>
-          <w:color w:val="24292e"/>
-          <w:sz w:val="36"/>
-          <w:szCs w:val="36"/>
-        </w:rPr>
-      </w:pPr>
-      <w:bookmarkStart w:colFirst="0" w:colLast="0" w:name="_bpso8xvw8t3p" w:id="48"/>
-      <w:bookmarkEnd w:id="48"/>
-      <w:r>
-        <w:rPr>
-          <w:b w:val="1"/>
-          <w:color w:val="24292e"/>
-          <w:sz w:val="36"/>
-          <w:szCs w:val="36"/>
-          <w:rtl w:val="0"/>
-        </w:rPr>
-        <w:t xml:space="preserve">UDP Packet Options</w:t>
-      </w:r>
-    </w:p>
-    <w:p>
-      <w:pPr>
-        <w:pStyle w:val="Heading3"/>
-        <w:keepNext w:val="0"/>
-        <w:keepLines w:val="0"/>
-        <w:shd w:fill="ffffff" w:val="clear"/>
-        <w:spacing w:after="240" w:before="360" w:line="240" w:lineRule="auto"/>
-        <w:ind w:left="0" w:right="0" w:firstLine="0"/>
-        <w:rPr>
-          <w:b w:val="1"/>
-          <w:color w:val="24292e"/>
-          <w:sz w:val="33"/>
-          <w:szCs w:val="33"/>
-        </w:rPr>
-      </w:pPr>
-      <w:bookmarkStart w:colFirst="0" w:colLast="0" w:name="_23b7yk9l9ynx" w:id="49"/>
-      <w:bookmarkEnd w:id="49"/>
-      <w:r>
-        <w:rPr>
-          <w:b w:val="1"/>
-          <w:color w:val="24292e"/>
-          <w:sz w:val="33"/>
-          <w:szCs w:val="33"/>
-          <w:rtl w:val="0"/>
-        </w:rPr>
-        <w:t xml:space="preserve">UDP Only (-sU)</w:t>
-      </w:r>
-    </w:p>
-    <w:p>
-      <w:pPr>
-        <w:shd w:fill="ffffff" w:val="clear"/>
-        <w:spacing w:after="240" w:line="240" w:lineRule="auto"/>
-        <w:ind w:left="0" w:right="0" w:firstLine="0"/>
-        <w:rPr>
-          <w:color w:val="24292e"/>
-          <w:sz w:val="24"/>
-          <w:szCs w:val="24"/>
-        </w:rPr>
-      </w:pPr>
-      <w:r>
-        <w:rPr>
-          <w:color w:val="24292e"/>
-          <w:sz w:val="24"/>
-          <w:szCs w:val="24"/>
-          <w:rtl w:val="0"/>
-        </w:rPr>
-        <w:t xml:space="preserve">This option causes nmap to only check ports using UDP datagrams. Some services, such as DNS queries, only need UDP to operate and indicate a running service on a target system or network. This flag can help evade some certain stateful firewalls as there is no connection established in communication when trying to check for some services.</w:t>
-      </w:r>
-    </w:p>
-    <w:p>
-      <w:pPr>
-        <w:pStyle w:val="Heading4"/>
-        <w:keepNext w:val="0"/>
-        <w:keepLines w:val="0"/>
-        <w:shd w:fill="ffffff" w:val="clear"/>
-        <w:spacing w:after="40" w:before="360" w:line="240" w:lineRule="auto"/>
-        <w:ind w:left="0" w:right="0" w:firstLine="0"/>
-        <w:rPr>
-          <w:b w:val="1"/>
-          <w:color w:val="1155cc"/>
-        </w:rPr>
-      </w:pPr>
-      <w:bookmarkStart w:colFirst="0" w:colLast="0" w:name="_5xckpewo0rdi" w:id="50"/>
-      <w:bookmarkEnd w:id="50"/>
       <w:hyperlink r:id="rId15">
         <w:r>
           <w:rPr>
@@ -8708,22 +8180,6 @@
         </w:r>
       </w:hyperlink>
       <w:r>
-        <w:rPr>
-          <w:rtl w:val="0"/>
-        </w:rPr>
-      </w:r>
-    </w:p>
-    <w:p>
-      <w:pPr>
-        <w:shd w:fill="ffffff" w:val="clear"/>
-        <w:spacing w:after="240" w:line="240" w:lineRule="auto"/>
-        <w:ind w:left="0" w:right="0" w:firstLine="0"/>
-        <w:rPr>
-          <w:sz w:val="24"/>
-          <w:szCs w:val="24"/>
-        </w:rPr>
-      </w:pPr>
-      <w:r>
         <w:br w:type="page"/>
       </w:r>
       <w:r>
@@ -8746,8 +8202,8 @@
           <w:szCs w:val="48"/>
         </w:rPr>
       </w:pPr>
-      <w:bookmarkStart w:colFirst="0" w:colLast="0" w:name="_5cezy7ff0ty" w:id="51"/>
-      <w:bookmarkEnd w:id="51"/>
+      <w:bookmarkStart w:colFirst="0" w:colLast="0" w:name="_70848dxfbx3i" w:id="40"/>
+      <w:bookmarkEnd w:id="40"/>
       <w:r>
         <w:rPr>
           <w:color w:val="24292e"/>
@@ -8755,7 +8211,7 @@
           <w:szCs w:val="48"/>
           <w:rtl w:val="0"/>
         </w:rPr>
-        <w:t xml:space="preserve">Port Specification and Scan Order</w:t>
+        <w:t xml:space="preserve">Protocol Based Options</w:t>
       </w:r>
     </w:p>
     <w:p>
@@ -8793,28 +8249,7 @@
           <w:szCs w:val="24"/>
           <w:rtl w:val="0"/>
         </w:rPr>
-        <w:t xml:space="preserve">Nmap allows you to not only specify what ports to scan, but also the order that they are scanned in.</w:t>
-      </w:r>
-    </w:p>
-    <w:p>
-      <w:pPr>
-        <w:shd w:fill="ffffff" w:val="clear"/>
-        <w:spacing w:after="240" w:line="240" w:lineRule="auto"/>
-        <w:ind w:left="0" w:right="0" w:firstLine="0"/>
-        <w:rPr>
-          <w:color w:val="24292e"/>
-          <w:sz w:val="24"/>
-          <w:szCs w:val="24"/>
-        </w:rPr>
-      </w:pPr>
-      <w:r>
-        <w:rPr>
-          <w:color w:val="24292e"/>
-          <w:sz w:val="24"/>
-          <w:szCs w:val="24"/>
-          <w:rtl w:val="0"/>
-        </w:rPr>
-        <w:t xml:space="preserve">By default, nmap will scan the top 1000 most commonly used ports and in a random order. This is oftentimes the best balance between complete scanning and time investment, as well as the randomization helping to avoid IDS/IPS systems by default.</w:t>
+        <w:t xml:space="preserve">Through nmap, you can use certain options to manipulate the flags set in a TCP packet or sending only UDP datagrams. These various options can be used to receive different responses depending on the system, service, or firewall type in place as explained below.</w:t>
       </w:r>
     </w:p>
     <w:p>
@@ -8835,8 +8270,8 @@
           <w:szCs w:val="36"/>
         </w:rPr>
       </w:pPr>
-      <w:bookmarkStart w:colFirst="0" w:colLast="0" w:name="_fewvs9yjdgj6" w:id="52"/>
-      <w:bookmarkEnd w:id="52"/>
+      <w:bookmarkStart w:colFirst="0" w:colLast="0" w:name="_p27hdwz5919t" w:id="41"/>
+      <w:bookmarkEnd w:id="41"/>
       <w:r>
         <w:rPr>
           <w:b w:val="1"/>
@@ -8845,7 +8280,35 @@
           <w:szCs w:val="36"/>
           <w:rtl w:val="0"/>
         </w:rPr>
-        <w:t xml:space="preserve">Port Range (-P)</w:t>
+        <w:t xml:space="preserve">TCP Packet Options</w:t>
+      </w:r>
+    </w:p>
+    <w:p>
+      <w:pPr>
+        <w:pStyle w:val="Heading3"/>
+        <w:keepNext w:val="0"/>
+        <w:keepLines w:val="0"/>
+        <w:shd w:fill="ffffff" w:val="clear"/>
+        <w:spacing w:after="240" w:before="360" w:line="240" w:lineRule="auto"/>
+        <w:ind w:left="0" w:right="0" w:firstLine="0"/>
+        <w:rPr>
+          <w:b w:val="1"/>
+          <w:color w:val="24292e"/>
+          <w:sz w:val="35"/>
+          <w:szCs w:val="35"/>
+        </w:rPr>
+      </w:pPr>
+      <w:bookmarkStart w:colFirst="0" w:colLast="0" w:name="_rocn2pihmbq" w:id="42"/>
+      <w:bookmarkEnd w:id="42"/>
+      <w:r>
+        <w:rPr>
+          <w:b w:val="1"/>
+          <w:color w:val="24292e"/>
+          <w:sz w:val="35"/>
+          <w:szCs w:val="35"/>
+          <w:rtl w:val="0"/>
+        </w:rPr>
+        <w:t xml:space="preserve">NULL Packets (-sN)</w:t>
       </w:r>
     </w:p>
     <w:p>
@@ -8866,7 +8329,339 @@
           <w:szCs w:val="24"/>
           <w:rtl w:val="0"/>
         </w:rPr>
-        <w:t xml:space="preserve">You can specify a port range by hand using the -P option. This is useful for only scanning for a limited set of services that are known to operate on a specific few ports. Using this to narrow down how many ports are scanned can drastically speed up the scan process.</w:t>
+        <w:t xml:space="preserve">A null packet is simply a TCP packet that has no flags set at all. Different combinations of services, firewalls, and sometimes operating systems produce different responses to these packets. This flag is useful for sometimes bypassing stateless firewalls that may only check if a packet </w:t>
+      </w:r>
+      <w:r>
+        <w:rPr>
+          <w:i w:val="1"/>
+          <w:color w:val="24292e"/>
+          <w:sz w:val="24"/>
+          <w:szCs w:val="24"/>
+          <w:rtl w:val="0"/>
+        </w:rPr>
+        <w:t xml:space="preserve">doesn't have</w:t>
+      </w:r>
+      <w:r>
+        <w:rPr>
+          <w:color w:val="24292e"/>
+          <w:sz w:val="24"/>
+          <w:szCs w:val="24"/>
+          <w:rtl w:val="0"/>
+        </w:rPr>
+        <w:t xml:space="preserve"> a specific flag or set of flags set. As alluded to above, sometimes systems will mistakenly send response packets even if they shouldn't respond to any requests at all.</w:t>
+      </w:r>
+    </w:p>
+    <w:p>
+      <w:pPr>
+        <w:pStyle w:val="Heading3"/>
+        <w:keepNext w:val="0"/>
+        <w:keepLines w:val="0"/>
+        <w:shd w:fill="ffffff" w:val="clear"/>
+        <w:spacing w:after="240" w:before="360" w:line="240" w:lineRule="auto"/>
+        <w:ind w:left="0" w:right="0" w:firstLine="0"/>
+        <w:rPr>
+          <w:b w:val="1"/>
+          <w:color w:val="24292e"/>
+          <w:sz w:val="35"/>
+          <w:szCs w:val="35"/>
+        </w:rPr>
+      </w:pPr>
+      <w:bookmarkStart w:colFirst="0" w:colLast="0" w:name="_56wbadjp9sls" w:id="43"/>
+      <w:bookmarkEnd w:id="43"/>
+      <w:r>
+        <w:rPr>
+          <w:b w:val="1"/>
+          <w:color w:val="24292e"/>
+          <w:sz w:val="35"/>
+          <w:szCs w:val="35"/>
+          <w:rtl w:val="0"/>
+        </w:rPr>
+        <w:t xml:space="preserve">SYN (-sS)</w:t>
+      </w:r>
+    </w:p>
+    <w:p>
+      <w:pPr>
+        <w:shd w:fill="ffffff" w:val="clear"/>
+        <w:spacing w:after="240" w:line="240" w:lineRule="auto"/>
+        <w:ind w:left="0" w:right="0" w:firstLine="0"/>
+        <w:rPr>
+          <w:color w:val="24292e"/>
+          <w:sz w:val="24"/>
+          <w:szCs w:val="24"/>
+        </w:rPr>
+      </w:pPr>
+      <w:r>
+        <w:rPr>
+          <w:color w:val="24292e"/>
+          <w:sz w:val="24"/>
+          <w:szCs w:val="24"/>
+          <w:rtl w:val="0"/>
+        </w:rPr>
+        <w:t xml:space="preserve">A SYN packet is a TCP packet with </w:t>
+      </w:r>
+      <w:r>
+        <w:rPr>
+          <w:i w:val="1"/>
+          <w:color w:val="24292e"/>
+          <w:sz w:val="24"/>
+          <w:szCs w:val="24"/>
+          <w:rtl w:val="0"/>
+        </w:rPr>
+        <w:t xml:space="preserve">only</w:t>
+      </w:r>
+      <w:r>
+        <w:rPr>
+          <w:color w:val="24292e"/>
+          <w:sz w:val="24"/>
+          <w:szCs w:val="24"/>
+          <w:rtl w:val="0"/>
+        </w:rPr>
+        <w:t xml:space="preserve"> the SYN flag set. This simulates the start of a TCP conversation, and will almost always start a TCP conversation with a system that responds to TCP connections. However, some stateless firewalls will filter packets like this originating from outside of their local network. This is the default port scanning option.</w:t>
+      </w:r>
+    </w:p>
+    <w:p>
+      <w:pPr>
+        <w:pStyle w:val="Heading3"/>
+        <w:keepNext w:val="0"/>
+        <w:keepLines w:val="0"/>
+        <w:shd w:fill="ffffff" w:val="clear"/>
+        <w:spacing w:after="240" w:before="360" w:line="240" w:lineRule="auto"/>
+        <w:ind w:left="0" w:right="0" w:firstLine="0"/>
+        <w:rPr>
+          <w:b w:val="1"/>
+          <w:color w:val="24292e"/>
+          <w:sz w:val="35"/>
+          <w:szCs w:val="35"/>
+        </w:rPr>
+      </w:pPr>
+      <w:bookmarkStart w:colFirst="0" w:colLast="0" w:name="_maxsc9j66ap5" w:id="44"/>
+      <w:bookmarkEnd w:id="44"/>
+      <w:r>
+        <w:rPr>
+          <w:b w:val="1"/>
+          <w:color w:val="24292e"/>
+          <w:sz w:val="35"/>
+          <w:szCs w:val="35"/>
+          <w:rtl w:val="0"/>
+        </w:rPr>
+        <w:t xml:space="preserve">Connect (-sT)</w:t>
+      </w:r>
+    </w:p>
+    <w:p>
+      <w:pPr>
+        <w:shd w:fill="ffffff" w:val="clear"/>
+        <w:spacing w:after="240" w:line="240" w:lineRule="auto"/>
+        <w:ind w:left="0" w:right="0" w:firstLine="0"/>
+        <w:rPr>
+          <w:color w:val="24292e"/>
+          <w:sz w:val="24"/>
+          <w:szCs w:val="24"/>
+        </w:rPr>
+      </w:pPr>
+      <w:r>
+        <w:rPr>
+          <w:color w:val="24292e"/>
+          <w:sz w:val="24"/>
+          <w:szCs w:val="24"/>
+          <w:rtl w:val="0"/>
+        </w:rPr>
+        <w:t xml:space="preserve">This is very similar to a SYN scan, but instead of nmap directly manipulating the packet's SYN flag on, it requests the scanning computer's OS to start a connection with the remote host on a specific port. This is the alternate default if SYN scanning is not available.</w:t>
+      </w:r>
+    </w:p>
+    <w:p>
+      <w:pPr>
+        <w:pStyle w:val="Heading3"/>
+        <w:keepNext w:val="0"/>
+        <w:keepLines w:val="0"/>
+        <w:shd w:fill="ffffff" w:val="clear"/>
+        <w:spacing w:after="240" w:before="360" w:line="240" w:lineRule="auto"/>
+        <w:ind w:left="0" w:right="0" w:firstLine="0"/>
+        <w:rPr>
+          <w:b w:val="1"/>
+          <w:color w:val="24292e"/>
+          <w:sz w:val="35"/>
+          <w:szCs w:val="35"/>
+        </w:rPr>
+      </w:pPr>
+      <w:bookmarkStart w:colFirst="0" w:colLast="0" w:name="_w6bq7zoo57f6" w:id="45"/>
+      <w:bookmarkEnd w:id="45"/>
+      <w:r>
+        <w:rPr>
+          <w:b w:val="1"/>
+          <w:color w:val="24292e"/>
+          <w:sz w:val="35"/>
+          <w:szCs w:val="35"/>
+          <w:rtl w:val="0"/>
+        </w:rPr>
+        <w:t xml:space="preserve">ACK (-sA)</w:t>
+      </w:r>
+    </w:p>
+    <w:p>
+      <w:pPr>
+        <w:shd w:fill="ffffff" w:val="clear"/>
+        <w:spacing w:after="240" w:line="240" w:lineRule="auto"/>
+        <w:ind w:left="0" w:right="0" w:firstLine="0"/>
+        <w:rPr>
+          <w:color w:val="24292e"/>
+          <w:sz w:val="24"/>
+          <w:szCs w:val="24"/>
+        </w:rPr>
+      </w:pPr>
+      <w:r>
+        <w:rPr>
+          <w:color w:val="24292e"/>
+          <w:sz w:val="24"/>
+          <w:szCs w:val="24"/>
+          <w:rtl w:val="0"/>
+        </w:rPr>
+        <w:t xml:space="preserve">ACK scans attempt to jump right into the middle of the TCP connection and cause the remote host to send an RST packet. This kind of scan is rejected or dropped by nearly all properly configured stateful firewalls and can lead to false results if a stateful firewall is encountered. However, most if not all stateless firewalls will not block these regardless of connection status and the service will send a TCP RST packet.</w:t>
+      </w:r>
+    </w:p>
+    <w:p>
+      <w:pPr>
+        <w:pStyle w:val="Heading3"/>
+        <w:keepNext w:val="0"/>
+        <w:keepLines w:val="0"/>
+        <w:shd w:fill="ffffff" w:val="clear"/>
+        <w:spacing w:after="240" w:before="360" w:line="240" w:lineRule="auto"/>
+        <w:ind w:left="0" w:right="0" w:firstLine="0"/>
+        <w:rPr>
+          <w:b w:val="1"/>
+          <w:color w:val="24292e"/>
+          <w:sz w:val="35"/>
+          <w:szCs w:val="35"/>
+        </w:rPr>
+      </w:pPr>
+      <w:bookmarkStart w:colFirst="0" w:colLast="0" w:name="_wpiznzs2u4yn" w:id="46"/>
+      <w:bookmarkEnd w:id="46"/>
+      <w:r>
+        <w:rPr>
+          <w:b w:val="1"/>
+          <w:color w:val="24292e"/>
+          <w:sz w:val="35"/>
+          <w:szCs w:val="35"/>
+          <w:rtl w:val="0"/>
+        </w:rPr>
+        <w:t xml:space="preserve">FIN (-sF)</w:t>
+      </w:r>
+    </w:p>
+    <w:p>
+      <w:pPr>
+        <w:shd w:fill="ffffff" w:val="clear"/>
+        <w:spacing w:after="240" w:line="240" w:lineRule="auto"/>
+        <w:ind w:left="0" w:right="0" w:firstLine="0"/>
+        <w:rPr>
+          <w:color w:val="24292e"/>
+          <w:sz w:val="24"/>
+          <w:szCs w:val="24"/>
+        </w:rPr>
+      </w:pPr>
+      <w:r>
+        <w:rPr>
+          <w:color w:val="24292e"/>
+          <w:sz w:val="24"/>
+          <w:szCs w:val="24"/>
+          <w:rtl w:val="0"/>
+        </w:rPr>
+        <w:t xml:space="preserve">FIN scans have a similar effect to ACK scans, but instead use the end of a conversation instead of the middle. This is likely dropped by most if not all stateful firewalls if no connection state proper to receiving a FIN packet is currently being used by the scanning system.</w:t>
+      </w:r>
+    </w:p>
+    <w:p>
+      <w:pPr>
+        <w:pStyle w:val="Heading3"/>
+        <w:keepNext w:val="0"/>
+        <w:keepLines w:val="0"/>
+        <w:shd w:fill="ffffff" w:val="clear"/>
+        <w:spacing w:after="240" w:before="360" w:line="240" w:lineRule="auto"/>
+        <w:ind w:left="0" w:right="0" w:firstLine="0"/>
+        <w:rPr>
+          <w:b w:val="1"/>
+          <w:color w:val="24292e"/>
+          <w:sz w:val="35"/>
+          <w:szCs w:val="35"/>
+        </w:rPr>
+      </w:pPr>
+      <w:bookmarkStart w:colFirst="0" w:colLast="0" w:name="_4mdigi3gg9a4" w:id="47"/>
+      <w:bookmarkEnd w:id="47"/>
+      <w:r>
+        <w:rPr>
+          <w:b w:val="1"/>
+          <w:color w:val="24292e"/>
+          <w:sz w:val="35"/>
+          <w:szCs w:val="35"/>
+          <w:rtl w:val="0"/>
+        </w:rPr>
+        <w:t xml:space="preserve">XMAS (-sX)</w:t>
+      </w:r>
+    </w:p>
+    <w:p>
+      <w:pPr>
+        <w:shd w:fill="ffffff" w:val="clear"/>
+        <w:spacing w:after="240" w:line="240" w:lineRule="auto"/>
+        <w:ind w:left="0" w:right="0" w:firstLine="0"/>
+        <w:rPr>
+          <w:color w:val="24292e"/>
+          <w:sz w:val="24"/>
+          <w:szCs w:val="24"/>
+        </w:rPr>
+      </w:pPr>
+      <w:r>
+        <w:rPr>
+          <w:color w:val="24292e"/>
+          <w:sz w:val="24"/>
+          <w:szCs w:val="24"/>
+          <w:rtl w:val="0"/>
+        </w:rPr>
+        <w:t xml:space="preserve">The XMAS Scan is a combination of strange flags set in a TCP packet, the FIN, PSH, and URG flags. These flags are the flags used to tell routers that this message is incredibly urgent and time sensitive while closing a non-existent conversation. Again this is a scan likely to be dropped by most stateful firewalls but also is able to be detected by stateless firewalls if configured to do so as this set of flags is incredibly rare amongst legitimate traffic.</w:t>
+      </w:r>
+    </w:p>
+    <w:p>
+      <w:pPr>
+        <w:pStyle w:val="Heading3"/>
+        <w:keepNext w:val="0"/>
+        <w:keepLines w:val="0"/>
+        <w:shd w:fill="ffffff" w:val="clear"/>
+        <w:spacing w:after="240" w:before="360" w:line="240" w:lineRule="auto"/>
+        <w:ind w:left="0" w:right="0" w:firstLine="0"/>
+        <w:rPr>
+          <w:b w:val="1"/>
+          <w:color w:val="24292e"/>
+          <w:sz w:val="35"/>
+          <w:szCs w:val="35"/>
+        </w:rPr>
+      </w:pPr>
+      <w:bookmarkStart w:colFirst="0" w:colLast="0" w:name="_t6aq8py148j3" w:id="48"/>
+      <w:bookmarkEnd w:id="48"/>
+      <w:r>
+        <w:rPr>
+          <w:b w:val="1"/>
+          <w:color w:val="24292e"/>
+          <w:sz w:val="35"/>
+          <w:szCs w:val="35"/>
+          <w:rtl w:val="0"/>
+        </w:rPr>
+        <w:t xml:space="preserve">Sliding Window Exploit (-sW)</w:t>
+      </w:r>
+    </w:p>
+    <w:p>
+      <w:pPr>
+        <w:shd w:fill="ffffff" w:val="clear"/>
+        <w:spacing w:after="240" w:line="240" w:lineRule="auto"/>
+        <w:ind w:left="0" w:right="0" w:firstLine="0"/>
+        <w:rPr>
+          <w:color w:val="24292e"/>
+          <w:sz w:val="24"/>
+          <w:szCs w:val="24"/>
+        </w:rPr>
+      </w:pPr>
+      <w:r>
+        <w:rPr>
+          <w:color w:val="24292e"/>
+          <w:sz w:val="24"/>
+          <w:szCs w:val="24"/>
+          <w:rtl w:val="0"/>
+        </w:rPr>
+        <w:t xml:space="preserve">This method of port scanning can sometimes be used to make the distinction between closed and filtered ports on some firewalls. This method of scanning relies on the fact that some firewalls will return a sliding window value of 1 on filtered ports, but a 0 on closed ports. This can be useful, sometimes, for detecting if your system is simply not able to connect to a port, but some other system might be. This scan uses</w:t>
       </w:r>
     </w:p>
     <w:p>
@@ -8887,8 +8682,8 @@
           <w:szCs w:val="36"/>
         </w:rPr>
       </w:pPr>
-      <w:bookmarkStart w:colFirst="0" w:colLast="0" w:name="_hclqag8ngxyi" w:id="53"/>
-      <w:bookmarkEnd w:id="53"/>
+      <w:bookmarkStart w:colFirst="0" w:colLast="0" w:name="_bpso8xvw8t3p" w:id="49"/>
+      <w:bookmarkEnd w:id="49"/>
       <w:r>
         <w:rPr>
           <w:b w:val="1"/>
@@ -8897,6 +8692,273 @@
           <w:szCs w:val="36"/>
           <w:rtl w:val="0"/>
         </w:rPr>
+        <w:t xml:space="preserve">UDP Packet Options</w:t>
+      </w:r>
+    </w:p>
+    <w:p>
+      <w:pPr>
+        <w:pStyle w:val="Heading3"/>
+        <w:keepNext w:val="0"/>
+        <w:keepLines w:val="0"/>
+        <w:shd w:fill="ffffff" w:val="clear"/>
+        <w:spacing w:after="240" w:before="360" w:line="240" w:lineRule="auto"/>
+        <w:ind w:left="0" w:right="0" w:firstLine="0"/>
+        <w:rPr>
+          <w:b w:val="1"/>
+          <w:color w:val="24292e"/>
+          <w:sz w:val="33"/>
+          <w:szCs w:val="33"/>
+        </w:rPr>
+      </w:pPr>
+      <w:bookmarkStart w:colFirst="0" w:colLast="0" w:name="_23b7yk9l9ynx" w:id="50"/>
+      <w:bookmarkEnd w:id="50"/>
+      <w:r>
+        <w:rPr>
+          <w:b w:val="1"/>
+          <w:color w:val="24292e"/>
+          <w:sz w:val="33"/>
+          <w:szCs w:val="33"/>
+          <w:rtl w:val="0"/>
+        </w:rPr>
+        <w:t xml:space="preserve">UDP Only (-sU)</w:t>
+      </w:r>
+    </w:p>
+    <w:p>
+      <w:pPr>
+        <w:shd w:fill="ffffff" w:val="clear"/>
+        <w:spacing w:after="240" w:line="240" w:lineRule="auto"/>
+        <w:ind w:left="0" w:right="0" w:firstLine="0"/>
+        <w:rPr>
+          <w:color w:val="24292e"/>
+          <w:sz w:val="24"/>
+          <w:szCs w:val="24"/>
+        </w:rPr>
+      </w:pPr>
+      <w:r>
+        <w:rPr>
+          <w:color w:val="24292e"/>
+          <w:sz w:val="24"/>
+          <w:szCs w:val="24"/>
+          <w:rtl w:val="0"/>
+        </w:rPr>
+        <w:t xml:space="preserve">This option causes nmap to only check ports using UDP datagrams. Some services, such as DNS queries, only need UDP to operate and indicate a running service on a target system or network. This flag can help evade some certain stateful firewalls as there is no connection established in communication when trying to check for some services.</w:t>
+      </w:r>
+    </w:p>
+    <w:p>
+      <w:pPr>
+        <w:pStyle w:val="Heading4"/>
+        <w:keepNext w:val="0"/>
+        <w:keepLines w:val="0"/>
+        <w:shd w:fill="ffffff" w:val="clear"/>
+        <w:spacing w:after="40" w:before="360" w:line="240" w:lineRule="auto"/>
+        <w:ind w:left="0" w:right="0" w:firstLine="0"/>
+        <w:rPr>
+          <w:b w:val="1"/>
+          <w:color w:val="1155cc"/>
+        </w:rPr>
+      </w:pPr>
+      <w:bookmarkStart w:colFirst="0" w:colLast="0" w:name="_5xckpewo0rdi" w:id="51"/>
+      <w:bookmarkEnd w:id="51"/>
+      <w:hyperlink r:id="rId16">
+        <w:r>
+          <w:rPr>
+            <w:b w:val="1"/>
+            <w:color w:val="1155cc"/>
+            <w:rtl w:val="0"/>
+          </w:rPr>
+          <w:t xml:space="preserve">Source</w:t>
+        </w:r>
+      </w:hyperlink>
+      <w:r>
+        <w:rPr>
+          <w:rtl w:val="0"/>
+        </w:rPr>
+      </w:r>
+    </w:p>
+    <w:p>
+      <w:pPr>
+        <w:shd w:fill="ffffff" w:val="clear"/>
+        <w:spacing w:after="240" w:line="240" w:lineRule="auto"/>
+        <w:ind w:left="0" w:right="0" w:firstLine="0"/>
+        <w:rPr>
+          <w:sz w:val="24"/>
+          <w:szCs w:val="24"/>
+        </w:rPr>
+      </w:pPr>
+      <w:r>
+        <w:br w:type="page"/>
+      </w:r>
+      <w:r>
+        <w:rPr>
+          <w:rtl w:val="0"/>
+        </w:rPr>
+      </w:r>
+    </w:p>
+    <w:p>
+      <w:pPr>
+        <w:pStyle w:val="Heading1"/>
+        <w:keepNext w:val="0"/>
+        <w:keepLines w:val="0"/>
+        <w:shd w:fill="ffffff" w:val="clear"/>
+        <w:spacing w:after="0" w:before="0" w:line="240" w:lineRule="auto"/>
+        <w:ind w:left="0" w:right="0" w:firstLine="0"/>
+        <w:rPr>
+          <w:color w:val="24292e"/>
+          <w:sz w:val="48"/>
+          <w:szCs w:val="48"/>
+        </w:rPr>
+      </w:pPr>
+      <w:bookmarkStart w:colFirst="0" w:colLast="0" w:name="_5cezy7ff0ty" w:id="52"/>
+      <w:bookmarkEnd w:id="52"/>
+      <w:r>
+        <w:rPr>
+          <w:color w:val="24292e"/>
+          <w:sz w:val="48"/>
+          <w:szCs w:val="48"/>
+          <w:rtl w:val="0"/>
+        </w:rPr>
+        <w:t xml:space="preserve">Port Specification and Scan Order</w:t>
+      </w:r>
+    </w:p>
+    <w:p>
+      <w:pPr>
+        <w:shd w:fill="ffffff" w:val="clear"/>
+        <w:spacing w:after="240" w:before="120" w:line="240" w:lineRule="auto"/>
+        <w:ind w:left="0" w:right="0" w:firstLine="0"/>
+        <w:rPr>
+          <w:color w:val="1155cc"/>
+          <w:sz w:val="21"/>
+          <w:szCs w:val="21"/>
+        </w:rPr>
+      </w:pPr>
+      <w:r>
+        <w:rPr>
+          <w:rtl w:val="0"/>
+        </w:rPr>
+      </w:r>
+    </w:p>
+    <w:p>
+      <w:pPr>
+        <w:shd w:fill="ffffff" w:val="clear"/>
+        <w:spacing w:after="240" w:line="240" w:lineRule="auto"/>
+        <w:ind w:left="0" w:right="0" w:firstLine="0"/>
+        <w:rPr>
+          <w:color w:val="24292e"/>
+          <w:sz w:val="24"/>
+          <w:szCs w:val="24"/>
+        </w:rPr>
+      </w:pPr>
+      <w:r>
+        <w:rPr>
+          <w:color w:val="24292e"/>
+          <w:sz w:val="24"/>
+          <w:szCs w:val="24"/>
+          <w:rtl w:val="0"/>
+        </w:rPr>
+        <w:t xml:space="preserve">Nmap allows you to not only specify what ports to scan, but also the order that they are scanned in.</w:t>
+      </w:r>
+    </w:p>
+    <w:p>
+      <w:pPr>
+        <w:shd w:fill="ffffff" w:val="clear"/>
+        <w:spacing w:after="240" w:line="240" w:lineRule="auto"/>
+        <w:ind w:left="0" w:right="0" w:firstLine="0"/>
+        <w:rPr>
+          <w:color w:val="24292e"/>
+          <w:sz w:val="24"/>
+          <w:szCs w:val="24"/>
+        </w:rPr>
+      </w:pPr>
+      <w:r>
+        <w:rPr>
+          <w:color w:val="24292e"/>
+          <w:sz w:val="24"/>
+          <w:szCs w:val="24"/>
+          <w:rtl w:val="0"/>
+        </w:rPr>
+        <w:t xml:space="preserve">By default, nmap will scan the top 1000 most commonly used ports and in a random order. This is oftentimes the best balance between complete scanning and time investment, as well as the randomization helping to avoid IDS/IPS systems by default.</w:t>
+      </w:r>
+    </w:p>
+    <w:p>
+      <w:pPr>
+        <w:pStyle w:val="Heading2"/>
+        <w:keepNext w:val="0"/>
+        <w:keepLines w:val="0"/>
+        <w:pBdr>
+          <w:bottom w:color="auto" w:space="5" w:sz="0" w:val="none"/>
+        </w:pBdr>
+        <w:shd w:fill="ffffff" w:val="clear"/>
+        <w:spacing w:after="240" w:line="240" w:lineRule="auto"/>
+        <w:ind w:left="0" w:right="0" w:firstLine="0"/>
+        <w:rPr>
+          <w:b w:val="1"/>
+          <w:color w:val="24292e"/>
+          <w:sz w:val="36"/>
+          <w:szCs w:val="36"/>
+        </w:rPr>
+      </w:pPr>
+      <w:bookmarkStart w:colFirst="0" w:colLast="0" w:name="_fewvs9yjdgj6" w:id="53"/>
+      <w:bookmarkEnd w:id="53"/>
+      <w:r>
+        <w:rPr>
+          <w:b w:val="1"/>
+          <w:color w:val="24292e"/>
+          <w:sz w:val="36"/>
+          <w:szCs w:val="36"/>
+          <w:rtl w:val="0"/>
+        </w:rPr>
+        <w:t xml:space="preserve">Port Range (-P)</w:t>
+      </w:r>
+    </w:p>
+    <w:p>
+      <w:pPr>
+        <w:shd w:fill="ffffff" w:val="clear"/>
+        <w:spacing w:after="240" w:line="240" w:lineRule="auto"/>
+        <w:ind w:left="0" w:right="0" w:firstLine="0"/>
+        <w:rPr>
+          <w:color w:val="24292e"/>
+          <w:sz w:val="24"/>
+          <w:szCs w:val="24"/>
+        </w:rPr>
+      </w:pPr>
+      <w:r>
+        <w:rPr>
+          <w:color w:val="24292e"/>
+          <w:sz w:val="24"/>
+          <w:szCs w:val="24"/>
+          <w:rtl w:val="0"/>
+        </w:rPr>
+        <w:t xml:space="preserve">You can specify a port range by hand using the -P option. This is useful for only scanning for a limited set of services that are known to operate on a specific few ports. Using this to narrow down how many ports are scanned can drastically speed up the scan process.</w:t>
+      </w:r>
+    </w:p>
+    <w:p>
+      <w:pPr>
+        <w:pStyle w:val="Heading2"/>
+        <w:keepNext w:val="0"/>
+        <w:keepLines w:val="0"/>
+        <w:pBdr>
+          <w:bottom w:color="auto" w:space="5" w:sz="0" w:val="none"/>
+        </w:pBdr>
+        <w:shd w:fill="ffffff" w:val="clear"/>
+        <w:spacing w:after="240" w:line="240" w:lineRule="auto"/>
+        <w:ind w:left="0" w:right="0" w:firstLine="0"/>
+        <w:rPr>
+          <w:b w:val="1"/>
+          <w:color w:val="24292e"/>
+          <w:sz w:val="36"/>
+          <w:szCs w:val="36"/>
+        </w:rPr>
+      </w:pPr>
+      <w:bookmarkStart w:colFirst="0" w:colLast="0" w:name="_hclqag8ngxyi" w:id="54"/>
+      <w:bookmarkEnd w:id="54"/>
+      <w:r>
+        <w:rPr>
+          <w:b w:val="1"/>
+          <w:color w:val="24292e"/>
+          <w:sz w:val="36"/>
+          <w:szCs w:val="36"/>
+          <w:rtl w:val="0"/>
+        </w:rPr>
         <w:t xml:space="preserve">Fewer Ports (-F)</w:t>
       </w:r>
     </w:p>
@@ -8920,7 +8982,7 @@
         </w:rPr>
         <w:t xml:space="preserve">The -F option acts similar to the -P option, but will only scan </w:t>
       </w:r>
-      <w:hyperlink r:id="rId16">
+      <w:hyperlink r:id="rId17">
         <w:r>
           <w:rPr>
             <w:color w:val="1155cc"/>
@@ -8955,8 +9017,8 @@
           <w:szCs w:val="36"/>
         </w:rPr>
       </w:pPr>
-      <w:bookmarkStart w:colFirst="0" w:colLast="0" w:name="_tpupt3f2c34m" w:id="54"/>
-      <w:bookmarkEnd w:id="54"/>
+      <w:bookmarkStart w:colFirst="0" w:colLast="0" w:name="_tpupt3f2c34m" w:id="55"/>
+      <w:bookmarkEnd w:id="55"/>
       <w:r>
         <w:rPr>
           <w:b w:val="1"/>
@@ -9007,8 +9069,8 @@
           <w:szCs w:val="36"/>
         </w:rPr>
       </w:pPr>
-      <w:bookmarkStart w:colFirst="0" w:colLast="0" w:name="_kea4rf2cdb5p" w:id="55"/>
-      <w:bookmarkEnd w:id="55"/>
+      <w:bookmarkStart w:colFirst="0" w:colLast="0" w:name="_kea4rf2cdb5p" w:id="56"/>
+      <w:bookmarkEnd w:id="56"/>
       <w:r>
         <w:rPr>
           <w:b w:val="1"/>
@@ -9094,9 +9156,9 @@
           <w:color w:val="1155cc"/>
         </w:rPr>
       </w:pPr>
-      <w:bookmarkStart w:colFirst="0" w:colLast="0" w:name="_6xt5ab35ze9" w:id="56"/>
-      <w:bookmarkEnd w:id="56"/>
-      <w:hyperlink r:id="rId17">
+      <w:bookmarkStart w:colFirst="0" w:colLast="0" w:name="_6xt5ab35ze9" w:id="57"/>
+      <w:bookmarkEnd w:id="57"/>
+      <w:hyperlink r:id="rId18">
         <w:r>
           <w:rPr>
             <w:b w:val="1"/>
@@ -9145,8 +9207,8 @@
           <w:szCs w:val="48"/>
         </w:rPr>
       </w:pPr>
-      <w:bookmarkStart w:colFirst="0" w:colLast="0" w:name="_w2m23luglk9" w:id="57"/>
-      <w:bookmarkEnd w:id="57"/>
+      <w:bookmarkStart w:colFirst="0" w:colLast="0" w:name="_w2m23luglk9" w:id="58"/>
+      <w:bookmarkEnd w:id="58"/>
       <w:r>
         <w:rPr>
           <w:color w:val="24292e"/>
@@ -9206,8 +9268,8 @@
           <w:szCs w:val="36"/>
         </w:rPr>
       </w:pPr>
-      <w:bookmarkStart w:colFirst="0" w:colLast="0" w:name="_pg17z2qkw0xf" w:id="58"/>
-      <w:bookmarkEnd w:id="58"/>
+      <w:bookmarkStart w:colFirst="0" w:colLast="0" w:name="_pg17z2qkw0xf" w:id="59"/>
+      <w:bookmarkEnd w:id="59"/>
       <w:r>
         <w:rPr>
           <w:b w:val="1"/>
@@ -9258,8 +9320,8 @@
           <w:szCs w:val="48"/>
         </w:rPr>
       </w:pPr>
-      <w:bookmarkStart w:colFirst="0" w:colLast="0" w:name="_9bnjehj7o4sx" w:id="59"/>
-      <w:bookmarkEnd w:id="59"/>
+      <w:bookmarkStart w:colFirst="0" w:colLast="0" w:name="_9bnjehj7o4sx" w:id="60"/>
+      <w:bookmarkEnd w:id="60"/>
       <w:r>
         <w:rPr>
           <w:b w:val="1"/>
@@ -9289,8 +9351,8 @@
           <w:szCs w:val="36"/>
         </w:rPr>
       </w:pPr>
-      <w:bookmarkStart w:colFirst="0" w:colLast="0" w:name="_b4a9m3vq48bd" w:id="60"/>
-      <w:bookmarkEnd w:id="60"/>
+      <w:bookmarkStart w:colFirst="0" w:colLast="0" w:name="_b4a9m3vq48bd" w:id="61"/>
+      <w:bookmarkEnd w:id="61"/>
       <w:r>
         <w:rPr>
           <w:b w:val="1"/>
@@ -9341,8 +9403,8 @@
           <w:szCs w:val="36"/>
         </w:rPr>
       </w:pPr>
-      <w:bookmarkStart w:colFirst="0" w:colLast="0" w:name="_robo3l3lpxy5" w:id="61"/>
-      <w:bookmarkEnd w:id="61"/>
+      <w:bookmarkStart w:colFirst="0" w:colLast="0" w:name="_robo3l3lpxy5" w:id="62"/>
+      <w:bookmarkEnd w:id="62"/>
       <w:r>
         <w:rPr>
           <w:b w:val="1"/>
@@ -9393,8 +9455,8 @@
           <w:szCs w:val="36"/>
         </w:rPr>
       </w:pPr>
-      <w:bookmarkStart w:colFirst="0" w:colLast="0" w:name="_igpvjdzcnlu2" w:id="62"/>
-      <w:bookmarkEnd w:id="62"/>
+      <w:bookmarkStart w:colFirst="0" w:colLast="0" w:name="_igpvjdzcnlu2" w:id="63"/>
+      <w:bookmarkEnd w:id="63"/>
       <w:r>
         <w:rPr>
           <w:b w:val="1"/>
@@ -9445,8 +9507,8 @@
           <w:szCs w:val="36"/>
         </w:rPr>
       </w:pPr>
-      <w:bookmarkStart w:colFirst="0" w:colLast="0" w:name="_vi3ne2mr595d" w:id="63"/>
-      <w:bookmarkEnd w:id="63"/>
+      <w:bookmarkStart w:colFirst="0" w:colLast="0" w:name="_vi3ne2mr595d" w:id="64"/>
+      <w:bookmarkEnd w:id="64"/>
       <w:r>
         <w:rPr>
           <w:b w:val="1"/>
@@ -9497,8 +9559,8 @@
           <w:szCs w:val="36"/>
         </w:rPr>
       </w:pPr>
-      <w:bookmarkStart w:colFirst="0" w:colLast="0" w:name="_ps3ux8m7gql1" w:id="64"/>
-      <w:bookmarkEnd w:id="64"/>
+      <w:bookmarkStart w:colFirst="0" w:colLast="0" w:name="_ps3ux8m7gql1" w:id="65"/>
+      <w:bookmarkEnd w:id="65"/>
       <w:r>
         <w:rPr>
           <w:b w:val="1"/>
@@ -9549,8 +9611,8 @@
           <w:szCs w:val="36"/>
         </w:rPr>
       </w:pPr>
-      <w:bookmarkStart w:colFirst="0" w:colLast="0" w:name="_4ztcwfm5dbua" w:id="65"/>
-      <w:bookmarkEnd w:id="65"/>
+      <w:bookmarkStart w:colFirst="0" w:colLast="0" w:name="_4ztcwfm5dbua" w:id="66"/>
+      <w:bookmarkEnd w:id="66"/>
       <w:r>
         <w:rPr>
           <w:b w:val="1"/>
@@ -9601,8 +9663,8 @@
           <w:szCs w:val="36"/>
         </w:rPr>
       </w:pPr>
-      <w:bookmarkStart w:colFirst="0" w:colLast="0" w:name="_myhk8c5hm07d" w:id="66"/>
-      <w:bookmarkEnd w:id="66"/>
+      <w:bookmarkStart w:colFirst="0" w:colLast="0" w:name="_myhk8c5hm07d" w:id="67"/>
+      <w:bookmarkEnd w:id="67"/>
       <w:r>
         <w:rPr>
           <w:b w:val="1"/>
@@ -9688,9 +9750,9 @@
           <w:szCs w:val="35"/>
         </w:rPr>
       </w:pPr>
-      <w:bookmarkStart w:colFirst="0" w:colLast="0" w:name="_ffqqol5i4htx" w:id="67"/>
-      <w:bookmarkEnd w:id="67"/>
-      <w:hyperlink r:id="rId18">
+      <w:bookmarkStart w:colFirst="0" w:colLast="0" w:name="_ffqqol5i4htx" w:id="68"/>
+      <w:bookmarkEnd w:id="68"/>
+      <w:hyperlink r:id="rId19">
         <w:r>
           <w:rPr>
             <w:b w:val="1"/>
@@ -9741,8 +9803,8 @@
           <w:szCs w:val="48"/>
         </w:rPr>
       </w:pPr>
-      <w:bookmarkStart w:colFirst="0" w:colLast="0" w:name="_8px5atdosixa" w:id="68"/>
-      <w:bookmarkEnd w:id="68"/>
+      <w:bookmarkStart w:colFirst="0" w:colLast="0" w:name="_8px5atdosixa" w:id="69"/>
+      <w:bookmarkEnd w:id="69"/>
       <w:r>
         <w:rPr>
           <w:color w:val="24292e"/>
@@ -9835,291 +9897,8 @@
           <w:color w:val="1155cc"/>
         </w:rPr>
       </w:pPr>
-      <w:bookmarkStart w:colFirst="0" w:colLast="0" w:name="_x36znkxi1lvl" w:id="69"/>
-      <w:bookmarkEnd w:id="69"/>
-      <w:hyperlink r:id="rId19">
-        <w:r>
-          <w:rPr>
-            <w:b w:val="1"/>
-            <w:color w:val="1155cc"/>
-            <w:rtl w:val="0"/>
-          </w:rPr>
-          <w:t xml:space="preserve">Source</w:t>
-        </w:r>
-      </w:hyperlink>
-      <w:r>
-        <w:rPr>
-          <w:rtl w:val="0"/>
-        </w:rPr>
-      </w:r>
-    </w:p>
-    <w:p>
-      <w:pPr>
-        <w:shd w:fill="ffffff" w:val="clear"/>
-        <w:spacing w:after="240" w:line="240" w:lineRule="auto"/>
-        <w:ind w:left="0" w:right="0" w:firstLine="0"/>
-        <w:rPr>
-          <w:sz w:val="24"/>
-          <w:szCs w:val="24"/>
-        </w:rPr>
-      </w:pPr>
-      <w:r>
-        <w:br w:type="page"/>
-      </w:r>
-      <w:r>
-        <w:rPr>
-          <w:rtl w:val="0"/>
-        </w:rPr>
-      </w:r>
-    </w:p>
-    <w:p>
-      <w:pPr>
-        <w:pStyle w:val="Heading1"/>
-        <w:keepNext w:val="0"/>
-        <w:keepLines w:val="0"/>
-        <w:shd w:fill="ffffff" w:val="clear"/>
-        <w:spacing w:after="0" w:before="0" w:line="240" w:lineRule="auto"/>
-        <w:ind w:left="0" w:right="0" w:firstLine="0"/>
-        <w:rPr>
-          <w:color w:val="24292e"/>
-          <w:sz w:val="48"/>
-          <w:szCs w:val="48"/>
-        </w:rPr>
-      </w:pPr>
-      <w:bookmarkStart w:colFirst="0" w:colLast="0" w:name="_10iobqn9nhv" w:id="70"/>
+      <w:bookmarkStart w:colFirst="0" w:colLast="0" w:name="_x36znkxi1lvl" w:id="70"/>
       <w:bookmarkEnd w:id="70"/>
-      <w:r>
-        <w:rPr>
-          <w:color w:val="24292e"/>
-          <w:sz w:val="48"/>
-          <w:szCs w:val="48"/>
-          <w:rtl w:val="0"/>
-        </w:rPr>
-        <w:t xml:space="preserve">Nmap Output Options</w:t>
-      </w:r>
-    </w:p>
-    <w:p>
-      <w:pPr>
-        <w:ind w:left="0" w:right="0" w:firstLine="0"/>
-        <w:rPr/>
-      </w:pPr>
-      <w:r>
-        <w:rPr>
-          <w:rtl w:val="0"/>
-        </w:rPr>
-      </w:r>
-    </w:p>
-    <w:p>
-      <w:pPr>
-        <w:shd w:fill="ffffff" w:val="clear"/>
-        <w:spacing w:after="240" w:line="240" w:lineRule="auto"/>
-        <w:ind w:left="0" w:right="0" w:firstLine="0"/>
-        <w:rPr>
-          <w:color w:val="24292e"/>
-          <w:sz w:val="24"/>
-          <w:szCs w:val="24"/>
-        </w:rPr>
-      </w:pPr>
-      <w:r>
-        <w:rPr>
-          <w:color w:val="24292e"/>
-          <w:sz w:val="24"/>
-          <w:szCs w:val="24"/>
-          <w:rtl w:val="0"/>
-        </w:rPr>
-        <w:t xml:space="preserve">Nmap only has 3 (serious) output methods. I strongly recommend that, when performing a scan, you </w:t>
-      </w:r>
-      <w:r>
-        <w:rPr>
-          <w:i w:val="1"/>
-          <w:color w:val="24292e"/>
-          <w:sz w:val="24"/>
-          <w:szCs w:val="24"/>
-          <w:rtl w:val="0"/>
-        </w:rPr>
-        <w:t xml:space="preserve">always</w:t>
-      </w:r>
-      <w:r>
-        <w:rPr>
-          <w:color w:val="24292e"/>
-          <w:sz w:val="24"/>
-          <w:szCs w:val="24"/>
-          <w:rtl w:val="0"/>
-        </w:rPr>
-        <w:t xml:space="preserve"> output your results to a file just in case something strange happens.</w:t>
-      </w:r>
-    </w:p>
-    <w:p>
-      <w:pPr>
-        <w:pStyle w:val="Heading2"/>
-        <w:keepNext w:val="0"/>
-        <w:keepLines w:val="0"/>
-        <w:pBdr>
-          <w:bottom w:color="auto" w:space="5" w:sz="0" w:val="none"/>
-        </w:pBdr>
-        <w:shd w:fill="ffffff" w:val="clear"/>
-        <w:spacing w:after="240" w:line="240" w:lineRule="auto"/>
-        <w:ind w:left="0" w:right="0" w:firstLine="0"/>
-        <w:rPr>
-          <w:b w:val="1"/>
-          <w:color w:val="24292e"/>
-          <w:sz w:val="36"/>
-          <w:szCs w:val="36"/>
-        </w:rPr>
-      </w:pPr>
-      <w:bookmarkStart w:colFirst="0" w:colLast="0" w:name="_eld8ewnyhq6x" w:id="71"/>
-      <w:bookmarkEnd w:id="71"/>
-      <w:r>
-        <w:rPr>
-          <w:b w:val="1"/>
-          <w:color w:val="24292e"/>
-          <w:sz w:val="36"/>
-          <w:szCs w:val="36"/>
-          <w:rtl w:val="0"/>
-        </w:rPr>
-        <w:t xml:space="preserve">Normal (-oN [ filename ])</w:t>
-      </w:r>
-    </w:p>
-    <w:p>
-      <w:pPr>
-        <w:shd w:fill="ffffff" w:val="clear"/>
-        <w:spacing w:after="240" w:line="240" w:lineRule="auto"/>
-        <w:ind w:left="0" w:right="0" w:firstLine="0"/>
-        <w:rPr>
-          <w:color w:val="24292e"/>
-          <w:sz w:val="24"/>
-          <w:szCs w:val="24"/>
-        </w:rPr>
-      </w:pPr>
-      <w:r>
-        <w:rPr>
-          <w:color w:val="24292e"/>
-          <w:sz w:val="24"/>
-          <w:szCs w:val="24"/>
-          <w:rtl w:val="0"/>
-        </w:rPr>
-        <w:t xml:space="preserve">The "Normal" output is the same exact output and formatting that is displayed in the terminal window that nmap was ran inside of. This option outputs a raw text file.</w:t>
-      </w:r>
-    </w:p>
-    <w:p>
-      <w:pPr>
-        <w:pStyle w:val="Heading2"/>
-        <w:keepNext w:val="0"/>
-        <w:keepLines w:val="0"/>
-        <w:pBdr>
-          <w:bottom w:color="auto" w:space="5" w:sz="0" w:val="none"/>
-        </w:pBdr>
-        <w:shd w:fill="ffffff" w:val="clear"/>
-        <w:spacing w:after="240" w:line="240" w:lineRule="auto"/>
-        <w:ind w:left="0" w:right="0" w:firstLine="0"/>
-        <w:rPr>
-          <w:b w:val="1"/>
-          <w:color w:val="24292e"/>
-          <w:sz w:val="36"/>
-          <w:szCs w:val="36"/>
-        </w:rPr>
-      </w:pPr>
-      <w:bookmarkStart w:colFirst="0" w:colLast="0" w:name="_3e7ur3oeekuf" w:id="72"/>
-      <w:bookmarkEnd w:id="72"/>
-      <w:r>
-        <w:rPr>
-          <w:b w:val="1"/>
-          <w:color w:val="24292e"/>
-          <w:sz w:val="36"/>
-          <w:szCs w:val="36"/>
-          <w:rtl w:val="0"/>
-        </w:rPr>
-        <w:t xml:space="preserve">XML (-oX [ filename ])</w:t>
-      </w:r>
-    </w:p>
-    <w:p>
-      <w:pPr>
-        <w:shd w:fill="ffffff" w:val="clear"/>
-        <w:spacing w:after="240" w:line="240" w:lineRule="auto"/>
-        <w:ind w:left="0" w:right="0" w:firstLine="0"/>
-        <w:rPr>
-          <w:color w:val="24292e"/>
-          <w:sz w:val="24"/>
-          <w:szCs w:val="24"/>
-        </w:rPr>
-      </w:pPr>
-      <w:r>
-        <w:rPr>
-          <w:color w:val="24292e"/>
-          <w:sz w:val="24"/>
-          <w:szCs w:val="24"/>
-          <w:rtl w:val="0"/>
-        </w:rPr>
-        <w:t xml:space="preserve">The XML output format creates an xml file that holds the same information as a normal file, just formatted as an XML sheet to be viewed in a compatible program at a later date.</w:t>
-      </w:r>
-    </w:p>
-    <w:p>
-      <w:pPr>
-        <w:pStyle w:val="Heading2"/>
-        <w:keepNext w:val="0"/>
-        <w:keepLines w:val="0"/>
-        <w:pBdr>
-          <w:bottom w:color="auto" w:space="5" w:sz="0" w:val="none"/>
-        </w:pBdr>
-        <w:shd w:fill="ffffff" w:val="clear"/>
-        <w:spacing w:after="240" w:line="240" w:lineRule="auto"/>
-        <w:ind w:left="0" w:right="0" w:firstLine="0"/>
-        <w:rPr>
-          <w:b w:val="1"/>
-          <w:color w:val="24292e"/>
-          <w:sz w:val="36"/>
-          <w:szCs w:val="36"/>
-        </w:rPr>
-      </w:pPr>
-      <w:bookmarkStart w:colFirst="0" w:colLast="0" w:name="_9lkz7kkcae78" w:id="73"/>
-      <w:bookmarkEnd w:id="73"/>
-      <w:r>
-        <w:rPr>
-          <w:b w:val="1"/>
-          <w:color w:val="24292e"/>
-          <w:sz w:val="36"/>
-          <w:szCs w:val="36"/>
-          <w:rtl w:val="0"/>
-        </w:rPr>
-        <w:t xml:space="preserve">Grepable (-oG [ filename ])</w:t>
-      </w:r>
-    </w:p>
-    <w:p>
-      <w:pPr>
-        <w:shd w:fill="ffffff" w:val="clear"/>
-        <w:spacing w:after="240" w:line="240" w:lineRule="auto"/>
-        <w:ind w:left="0" w:right="0" w:firstLine="0"/>
-        <w:rPr>
-          <w:color w:val="24292e"/>
-          <w:sz w:val="24"/>
-          <w:szCs w:val="24"/>
-        </w:rPr>
-      </w:pPr>
-      <w:r>
-        <w:rPr>
-          <w:color w:val="24292e"/>
-          <w:sz w:val="24"/>
-          <w:szCs w:val="24"/>
-          <w:rtl w:val="0"/>
-        </w:rPr>
-        <w:t xml:space="preserve">The grepable output format outputs the same information as normal, is still as raw text, but is able to be more easily searched using the grep command on Linux. This can be helpful for command line environments or those of us who enjoy using grep to sort through files quickly. It also helps when trying to create a script to read your outputted file and tell you relevant information quickly.</w:t>
-      </w:r>
-    </w:p>
-    <w:p>
-      <w:pPr>
-        <w:pStyle w:val="Heading4"/>
-        <w:keepNext w:val="0"/>
-        <w:keepLines w:val="0"/>
-        <w:shd w:fill="ffffff" w:val="clear"/>
-        <w:spacing w:after="40" w:before="360" w:line="240" w:lineRule="auto"/>
-        <w:ind w:left="0" w:right="0" w:firstLine="0"/>
-        <w:rPr>
-          <w:b w:val="1"/>
-          <w:color w:val="1155cc"/>
-        </w:rPr>
-      </w:pPr>
-      <w:bookmarkStart w:colFirst="0" w:colLast="0" w:name="_jadommq3t12w" w:id="74"/>
-      <w:bookmarkEnd w:id="74"/>
       <w:hyperlink r:id="rId20">
         <w:r>
           <w:rPr>
@@ -10169,8 +9948,8 @@
           <w:szCs w:val="48"/>
         </w:rPr>
       </w:pPr>
-      <w:bookmarkStart w:colFirst="0" w:colLast="0" w:name="_l7nqun510p5q" w:id="75"/>
-      <w:bookmarkEnd w:id="75"/>
+      <w:bookmarkStart w:colFirst="0" w:colLast="0" w:name="_10iobqn9nhv" w:id="71"/>
+      <w:bookmarkEnd w:id="71"/>
       <w:r>
         <w:rPr>
           <w:color w:val="24292e"/>
@@ -10178,7 +9957,7 @@
           <w:szCs w:val="48"/>
           <w:rtl w:val="0"/>
         </w:rPr>
-        <w:t xml:space="preserve">Firewall Evasion</w:t>
+        <w:t xml:space="preserve">Nmap Output Options</w:t>
       </w:r>
     </w:p>
     <w:p>
@@ -10210,7 +9989,26 @@
           <w:szCs w:val="24"/>
           <w:rtl w:val="0"/>
         </w:rPr>
-        <w:t xml:space="preserve">Oftentimes, the methods that nmap uses to scan are blocked by a firewall in various places. This can be by a router's built-in firewall, the remote host's firewall, a dedicated firewall, and anything in between. For this reason, it may be necessary to perform some more invasive methods to evasion than discussed previously to get an accurate scan result.</w:t>
+        <w:t xml:space="preserve">Nmap only has 3 (serious) output methods. I strongly recommend that, when performing a scan, you </w:t>
+      </w:r>
+      <w:r>
+        <w:rPr>
+          <w:i w:val="1"/>
+          <w:color w:val="24292e"/>
+          <w:sz w:val="24"/>
+          <w:szCs w:val="24"/>
+          <w:rtl w:val="0"/>
+        </w:rPr>
+        <w:t xml:space="preserve">always</w:t>
+      </w:r>
+      <w:r>
+        <w:rPr>
+          <w:color w:val="24292e"/>
+          <w:sz w:val="24"/>
+          <w:szCs w:val="24"/>
+          <w:rtl w:val="0"/>
+        </w:rPr>
+        <w:t xml:space="preserve"> output your results to a file just in case something strange happens.</w:t>
       </w:r>
     </w:p>
     <w:p>
@@ -10231,8 +10029,8 @@
           <w:szCs w:val="36"/>
         </w:rPr>
       </w:pPr>
-      <w:bookmarkStart w:colFirst="0" w:colLast="0" w:name="_bn7azhzez1of" w:id="76"/>
-      <w:bookmarkEnd w:id="76"/>
+      <w:bookmarkStart w:colFirst="0" w:colLast="0" w:name="_eld8ewnyhq6x" w:id="72"/>
+      <w:bookmarkEnd w:id="72"/>
       <w:r>
         <w:rPr>
           <w:b w:val="1"/>
@@ -10241,7 +10039,7 @@
           <w:szCs w:val="36"/>
           <w:rtl w:val="0"/>
         </w:rPr>
-        <w:t xml:space="preserve">Timing (-T [ 0-5 ] or --max-rate [ number ])</w:t>
+        <w:t xml:space="preserve">Normal (-oN [ filename ])</w:t>
       </w:r>
     </w:p>
     <w:p>
@@ -10262,7 +10060,7 @@
           <w:szCs w:val="24"/>
           <w:rtl w:val="0"/>
         </w:rPr>
-        <w:t xml:space="preserve">One general thing that most firewall and IDPS systems look for when determining what is and is not good traffic is the rate at which data is coming in. Sometimes, nmap's default setting is fast enough to trigger small rate-limiting bans on your scanning system. The "-T" Option is used to tell nmap a relative speed to send packets at, by default 3. The "--max-rate" option is used to set the exact rate at which nmap will send packets per second to the remote host. Although slowing down the rate at which the scan completes, this can help us avoid banning our network scanner.</w:t>
+        <w:t xml:space="preserve">The "Normal" output is the same exact output and formatting that is displayed in the terminal window that nmap was ran inside of. This option outputs a raw text file.</w:t>
       </w:r>
     </w:p>
     <w:p>
@@ -10283,8 +10081,8 @@
           <w:szCs w:val="36"/>
         </w:rPr>
       </w:pPr>
-      <w:bookmarkStart w:colFirst="0" w:colLast="0" w:name="_wiqnsknsl9l" w:id="77"/>
-      <w:bookmarkEnd w:id="77"/>
+      <w:bookmarkStart w:colFirst="0" w:colLast="0" w:name="_3e7ur3oeekuf" w:id="73"/>
+      <w:bookmarkEnd w:id="73"/>
       <w:r>
         <w:rPr>
           <w:b w:val="1"/>
@@ -10293,7 +10091,7 @@
           <w:szCs w:val="36"/>
           <w:rtl w:val="0"/>
         </w:rPr>
-        <w:t xml:space="preserve">Packet Fragmentation (-f)</w:t>
+        <w:t xml:space="preserve">XML (-oX [ filename ])</w:t>
       </w:r>
     </w:p>
     <w:p>
@@ -10314,7 +10112,7 @@
           <w:szCs w:val="24"/>
           <w:rtl w:val="0"/>
         </w:rPr>
-        <w:t xml:space="preserve">Packet fragmentation refers to, in this case, splitting up the nmap's packet header amongst multiple packets instead of one. Since stateful firewalls do sometimes inspect packet headers, this can help in avoiding some firewall bans.</w:t>
+        <w:t xml:space="preserve">The XML output format creates an xml file that holds the same information as a normal file, just formatted as an XML sheet to be viewed in a compatible program at a later date.</w:t>
       </w:r>
     </w:p>
     <w:p>
@@ -10335,8 +10133,8 @@
           <w:szCs w:val="36"/>
         </w:rPr>
       </w:pPr>
-      <w:bookmarkStart w:colFirst="0" w:colLast="0" w:name="_hf2hwh5vqh9n" w:id="78"/>
-      <w:bookmarkEnd w:id="78"/>
+      <w:bookmarkStart w:colFirst="0" w:colLast="0" w:name="_9lkz7kkcae78" w:id="74"/>
+      <w:bookmarkEnd w:id="74"/>
       <w:r>
         <w:rPr>
           <w:b w:val="1"/>
@@ -10345,6 +10143,270 @@
           <w:szCs w:val="36"/>
           <w:rtl w:val="0"/>
         </w:rPr>
+        <w:t xml:space="preserve">Grepable (-oG [ filename ])</w:t>
+      </w:r>
+    </w:p>
+    <w:p>
+      <w:pPr>
+        <w:shd w:fill="ffffff" w:val="clear"/>
+        <w:spacing w:after="240" w:line="240" w:lineRule="auto"/>
+        <w:ind w:left="0" w:right="0" w:firstLine="0"/>
+        <w:rPr>
+          <w:color w:val="24292e"/>
+          <w:sz w:val="24"/>
+          <w:szCs w:val="24"/>
+        </w:rPr>
+      </w:pPr>
+      <w:r>
+        <w:rPr>
+          <w:color w:val="24292e"/>
+          <w:sz w:val="24"/>
+          <w:szCs w:val="24"/>
+          <w:rtl w:val="0"/>
+        </w:rPr>
+        <w:t xml:space="preserve">The grepable output format outputs the same information as normal, is still as raw text, but is able to be more easily searched using the grep command on Linux. This can be helpful for command line environments or those of us who enjoy using grep to sort through files quickly. It also helps when trying to create a script to read your outputted file and tell you relevant information quickly.</w:t>
+      </w:r>
+    </w:p>
+    <w:p>
+      <w:pPr>
+        <w:pStyle w:val="Heading4"/>
+        <w:keepNext w:val="0"/>
+        <w:keepLines w:val="0"/>
+        <w:shd w:fill="ffffff" w:val="clear"/>
+        <w:spacing w:after="40" w:before="360" w:line="240" w:lineRule="auto"/>
+        <w:ind w:left="0" w:right="0" w:firstLine="0"/>
+        <w:rPr>
+          <w:b w:val="1"/>
+          <w:color w:val="1155cc"/>
+        </w:rPr>
+      </w:pPr>
+      <w:bookmarkStart w:colFirst="0" w:colLast="0" w:name="_jadommq3t12w" w:id="75"/>
+      <w:bookmarkEnd w:id="75"/>
+      <w:hyperlink r:id="rId21">
+        <w:r>
+          <w:rPr>
+            <w:b w:val="1"/>
+            <w:color w:val="1155cc"/>
+            <w:rtl w:val="0"/>
+          </w:rPr>
+          <w:t xml:space="preserve">Source</w:t>
+        </w:r>
+      </w:hyperlink>
+      <w:r>
+        <w:rPr>
+          <w:rtl w:val="0"/>
+        </w:rPr>
+      </w:r>
+    </w:p>
+    <w:p>
+      <w:pPr>
+        <w:shd w:fill="ffffff" w:val="clear"/>
+        <w:spacing w:after="240" w:line="240" w:lineRule="auto"/>
+        <w:ind w:left="0" w:right="0" w:firstLine="0"/>
+        <w:rPr>
+          <w:sz w:val="24"/>
+          <w:szCs w:val="24"/>
+        </w:rPr>
+      </w:pPr>
+      <w:r>
+        <w:br w:type="page"/>
+      </w:r>
+      <w:r>
+        <w:rPr>
+          <w:rtl w:val="0"/>
+        </w:rPr>
+      </w:r>
+    </w:p>
+    <w:p>
+      <w:pPr>
+        <w:pStyle w:val="Heading1"/>
+        <w:keepNext w:val="0"/>
+        <w:keepLines w:val="0"/>
+        <w:shd w:fill="ffffff" w:val="clear"/>
+        <w:spacing w:after="0" w:before="0" w:line="240" w:lineRule="auto"/>
+        <w:ind w:left="0" w:right="0" w:firstLine="0"/>
+        <w:rPr>
+          <w:color w:val="24292e"/>
+          <w:sz w:val="48"/>
+          <w:szCs w:val="48"/>
+        </w:rPr>
+      </w:pPr>
+      <w:bookmarkStart w:colFirst="0" w:colLast="0" w:name="_l7nqun510p5q" w:id="76"/>
+      <w:bookmarkEnd w:id="76"/>
+      <w:r>
+        <w:rPr>
+          <w:color w:val="24292e"/>
+          <w:sz w:val="48"/>
+          <w:szCs w:val="48"/>
+          <w:rtl w:val="0"/>
+        </w:rPr>
+        <w:t xml:space="preserve">Firewall Evasion</w:t>
+      </w:r>
+    </w:p>
+    <w:p>
+      <w:pPr>
+        <w:ind w:left="0" w:right="0" w:firstLine="0"/>
+        <w:rPr/>
+      </w:pPr>
+      <w:r>
+        <w:rPr>
+          <w:rtl w:val="0"/>
+        </w:rPr>
+      </w:r>
+    </w:p>
+    <w:p>
+      <w:pPr>
+        <w:shd w:fill="ffffff" w:val="clear"/>
+        <w:spacing w:after="240" w:line="240" w:lineRule="auto"/>
+        <w:ind w:left="0" w:right="0" w:firstLine="0"/>
+        <w:rPr>
+          <w:color w:val="24292e"/>
+          <w:sz w:val="24"/>
+          <w:szCs w:val="24"/>
+        </w:rPr>
+      </w:pPr>
+      <w:r>
+        <w:rPr>
+          <w:color w:val="24292e"/>
+          <w:sz w:val="24"/>
+          <w:szCs w:val="24"/>
+          <w:rtl w:val="0"/>
+        </w:rPr>
+        <w:t xml:space="preserve">Oftentimes, the methods that nmap uses to scan are blocked by a firewall in various places. This can be by a router's built-in firewall, the remote host's firewall, a dedicated firewall, and anything in between. For this reason, it may be necessary to perform some more invasive methods to evasion than discussed previously to get an accurate scan result.</w:t>
+      </w:r>
+    </w:p>
+    <w:p>
+      <w:pPr>
+        <w:pStyle w:val="Heading2"/>
+        <w:keepNext w:val="0"/>
+        <w:keepLines w:val="0"/>
+        <w:pBdr>
+          <w:bottom w:color="auto" w:space="5" w:sz="0" w:val="none"/>
+        </w:pBdr>
+        <w:shd w:fill="ffffff" w:val="clear"/>
+        <w:spacing w:after="240" w:line="240" w:lineRule="auto"/>
+        <w:ind w:left="0" w:right="0" w:firstLine="0"/>
+        <w:rPr>
+          <w:b w:val="1"/>
+          <w:color w:val="24292e"/>
+          <w:sz w:val="36"/>
+          <w:szCs w:val="36"/>
+        </w:rPr>
+      </w:pPr>
+      <w:bookmarkStart w:colFirst="0" w:colLast="0" w:name="_bn7azhzez1of" w:id="77"/>
+      <w:bookmarkEnd w:id="77"/>
+      <w:r>
+        <w:rPr>
+          <w:b w:val="1"/>
+          <w:color w:val="24292e"/>
+          <w:sz w:val="36"/>
+          <w:szCs w:val="36"/>
+          <w:rtl w:val="0"/>
+        </w:rPr>
+        <w:t xml:space="preserve">Timing (-T [ 0-5 ] or --max-rate [ number ])</w:t>
+      </w:r>
+    </w:p>
+    <w:p>
+      <w:pPr>
+        <w:shd w:fill="ffffff" w:val="clear"/>
+        <w:spacing w:after="240" w:line="240" w:lineRule="auto"/>
+        <w:ind w:left="0" w:right="0" w:firstLine="0"/>
+        <w:rPr>
+          <w:color w:val="24292e"/>
+          <w:sz w:val="24"/>
+          <w:szCs w:val="24"/>
+        </w:rPr>
+      </w:pPr>
+      <w:r>
+        <w:rPr>
+          <w:color w:val="24292e"/>
+          <w:sz w:val="24"/>
+          <w:szCs w:val="24"/>
+          <w:rtl w:val="0"/>
+        </w:rPr>
+        <w:t xml:space="preserve">One general thing that most firewall and IDPS systems look for when determining what is and is not good traffic is the rate at which data is coming in. Sometimes, nmap's default setting is fast enough to trigger small rate-limiting bans on your scanning system. The "-T" Option is used to tell nmap a relative speed to send packets at, by default 3. The "--max-rate" option is used to set the exact rate at which nmap will send packets per second to the remote host. Although slowing down the rate at which the scan completes, this can help us avoid banning our network scanner.</w:t>
+      </w:r>
+    </w:p>
+    <w:p>
+      <w:pPr>
+        <w:pStyle w:val="Heading2"/>
+        <w:keepNext w:val="0"/>
+        <w:keepLines w:val="0"/>
+        <w:pBdr>
+          <w:bottom w:color="auto" w:space="5" w:sz="0" w:val="none"/>
+        </w:pBdr>
+        <w:shd w:fill="ffffff" w:val="clear"/>
+        <w:spacing w:after="240" w:line="240" w:lineRule="auto"/>
+        <w:ind w:left="0" w:right="0" w:firstLine="0"/>
+        <w:rPr>
+          <w:b w:val="1"/>
+          <w:color w:val="24292e"/>
+          <w:sz w:val="36"/>
+          <w:szCs w:val="36"/>
+        </w:rPr>
+      </w:pPr>
+      <w:bookmarkStart w:colFirst="0" w:colLast="0" w:name="_wiqnsknsl9l" w:id="78"/>
+      <w:bookmarkEnd w:id="78"/>
+      <w:r>
+        <w:rPr>
+          <w:b w:val="1"/>
+          <w:color w:val="24292e"/>
+          <w:sz w:val="36"/>
+          <w:szCs w:val="36"/>
+          <w:rtl w:val="0"/>
+        </w:rPr>
+        <w:t xml:space="preserve">Packet Fragmentation (-f)</w:t>
+      </w:r>
+    </w:p>
+    <w:p>
+      <w:pPr>
+        <w:shd w:fill="ffffff" w:val="clear"/>
+        <w:spacing w:after="240" w:line="240" w:lineRule="auto"/>
+        <w:ind w:left="0" w:right="0" w:firstLine="0"/>
+        <w:rPr>
+          <w:color w:val="24292e"/>
+          <w:sz w:val="24"/>
+          <w:szCs w:val="24"/>
+        </w:rPr>
+      </w:pPr>
+      <w:r>
+        <w:rPr>
+          <w:color w:val="24292e"/>
+          <w:sz w:val="24"/>
+          <w:szCs w:val="24"/>
+          <w:rtl w:val="0"/>
+        </w:rPr>
+        <w:t xml:space="preserve">Packet fragmentation refers to, in this case, splitting up the nmap's packet header amongst multiple packets instead of one. Since stateful firewalls do sometimes inspect packet headers, this can help in avoiding some firewall bans.</w:t>
+      </w:r>
+    </w:p>
+    <w:p>
+      <w:pPr>
+        <w:pStyle w:val="Heading2"/>
+        <w:keepNext w:val="0"/>
+        <w:keepLines w:val="0"/>
+        <w:pBdr>
+          <w:bottom w:color="auto" w:space="5" w:sz="0" w:val="none"/>
+        </w:pBdr>
+        <w:shd w:fill="ffffff" w:val="clear"/>
+        <w:spacing w:after="240" w:line="240" w:lineRule="auto"/>
+        <w:ind w:left="0" w:right="0" w:firstLine="0"/>
+        <w:rPr>
+          <w:b w:val="1"/>
+          <w:color w:val="24292e"/>
+          <w:sz w:val="36"/>
+          <w:szCs w:val="36"/>
+        </w:rPr>
+      </w:pPr>
+      <w:bookmarkStart w:colFirst="0" w:colLast="0" w:name="_hf2hwh5vqh9n" w:id="79"/>
+      <w:bookmarkEnd w:id="79"/>
+      <w:r>
+        <w:rPr>
+          <w:b w:val="1"/>
+          <w:color w:val="24292e"/>
+          <w:sz w:val="36"/>
+          <w:szCs w:val="36"/>
+          <w:rtl w:val="0"/>
+        </w:rPr>
         <w:t xml:space="preserve">IP Decoys or Spoofs (-D [ IP1 ], [ IP2 ], [ ME ], etc... )</w:t>
       </w:r>
     </w:p>
@@ -10428,7 +10490,7 @@
           <w:szCs w:val="24"/>
         </w:rPr>
       </w:pPr>
-      <w:hyperlink r:id="rId21">
+      <w:hyperlink r:id="rId22">
         <w:r>
           <w:rPr>
             <w:color w:val="1155cc"/>
@@ -10456,7 +10518,7 @@
           <w:szCs w:val="24"/>
         </w:rPr>
       </w:pPr>
-      <w:hyperlink r:id="rId22">
+      <w:hyperlink r:id="rId23">
         <w:r>
           <w:rPr>
             <w:color w:val="1155cc"/>
@@ -10506,8 +10568,8 @@
           <w:szCs w:val="48"/>
         </w:rPr>
       </w:pPr>
-      <w:bookmarkStart w:colFirst="0" w:colLast="0" w:name="_1b0njlufky98" w:id="79"/>
-      <w:bookmarkEnd w:id="79"/>
+      <w:bookmarkStart w:colFirst="0" w:colLast="0" w:name="_1b0njlufky98" w:id="80"/>
+      <w:bookmarkEnd w:id="80"/>
       <w:r>
         <w:rPr>
           <w:color w:val="24292e"/>
@@ -10585,8 +10647,8 @@
           <w:szCs w:val="36"/>
         </w:rPr>
       </w:pPr>
-      <w:bookmarkStart w:colFirst="0" w:colLast="0" w:name="_2d1iepo06myc" w:id="80"/>
-      <w:bookmarkEnd w:id="80"/>
+      <w:bookmarkStart w:colFirst="0" w:colLast="0" w:name="_2d1iepo06myc" w:id="81"/>
+      <w:bookmarkEnd w:id="81"/>
       <w:r>
         <w:rPr>
           <w:b w:val="1"/>
@@ -10637,8 +10699,8 @@
           <w:szCs w:val="36"/>
         </w:rPr>
       </w:pPr>
-      <w:bookmarkStart w:colFirst="0" w:colLast="0" w:name="_6lpt0h9w7rpt" w:id="81"/>
-      <w:bookmarkEnd w:id="81"/>
+      <w:bookmarkStart w:colFirst="0" w:colLast="0" w:name="_6lpt0h9w7rpt" w:id="82"/>
+      <w:bookmarkEnd w:id="82"/>
       <w:r>
         <w:rPr>
           <w:b w:val="1"/>
@@ -10689,8 +10751,8 @@
           <w:szCs w:val="36"/>
         </w:rPr>
       </w:pPr>
-      <w:bookmarkStart w:colFirst="0" w:colLast="0" w:name="_apn6vr2c3lqn" w:id="82"/>
-      <w:bookmarkEnd w:id="82"/>
+      <w:bookmarkStart w:colFirst="0" w:colLast="0" w:name="_apn6vr2c3lqn" w:id="83"/>
+      <w:bookmarkEnd w:id="83"/>
       <w:r>
         <w:rPr>
           <w:b w:val="1"/>
@@ -10741,8 +10803,8 @@
           <w:szCs w:val="36"/>
         </w:rPr>
       </w:pPr>
-      <w:bookmarkStart w:colFirst="0" w:colLast="0" w:name="_llm7p0vcxnc" w:id="83"/>
-      <w:bookmarkEnd w:id="83"/>
+      <w:bookmarkStart w:colFirst="0" w:colLast="0" w:name="_llm7p0vcxnc" w:id="84"/>
+      <w:bookmarkEnd w:id="84"/>
       <w:r>
         <w:rPr>
           <w:b w:val="1"/>

</xml_diff>